<commit_message>
Bug fixing and documentation updates. Implementation of force transfer and measurement acquisition time.
</commit_message>
<xml_diff>
--- a/documentation/Autocontrol Flask Server Documentation.docx
+++ b/documentation/Autocontrol Flask Server Documentation.docx
@@ -107,23 +107,53 @@
         <w:t>New: Each time, a new channel will be used.</w:t>
       </w:r>
     </w:p>
+    <w:p>
+      <w:pPr>
+        <w:pStyle w:val="ListParagraph"/>
+      </w:pPr>
+    </w:p>
+    <w:p>
+      <w:r>
+        <w:t>When consistently auto-selecting channels, the algorithm will determine a route of the sample material through connected devices, which is reused for all successive tasks concerning this sample and device</w:t>
+      </w:r>
+      <w:r>
+        <w:t xml:space="preserve"> if channel mode is set to ‘reuse’</w:t>
+      </w:r>
+      <w:r>
+        <w:t xml:space="preserve">. If channels are available and the device is not busy, successive </w:t>
+      </w:r>
+      <w:r>
+        <w:t>tasks</w:t>
+      </w:r>
+      <w:r>
+        <w:t xml:space="preserve"> are processed in parallel</w:t>
+      </w:r>
+      <w:r>
+        <w:t xml:space="preserve">. Such tasks can be for different samples. </w:t>
+      </w:r>
+      <w:proofErr w:type="spellStart"/>
+      <w:r>
+        <w:t>A</w:t>
+      </w:r>
+      <w:proofErr w:type="spellEnd"/>
+      <w:r>
+        <w:t xml:space="preserve"> sample is defined by having the same sample number, otherwise, Autocontrol is agnostic.</w:t>
+      </w:r>
+      <w:r>
+        <w:t xml:space="preserve"> Samples with a lower sample number have a higher priority in task execution. Tasks that are submitted earlier have a higher priority than later tasks.</w:t>
+      </w:r>
+    </w:p>
     <w:p/>
     <w:p>
       <w:r>
-        <w:t>A sample is defined by having the same sample number, otherwise, Autocontrol is agnostic.</w:t>
-      </w:r>
-      <w:r>
-        <w:t xml:space="preserve"> Samples with a lower sample number have a higher priority in task execution. Tasks that are submitted earlier have a higher priority than later tasks.</w:t>
-      </w:r>
-    </w:p>
-    <w:p/>
-    <w:p>
-      <w:r>
-        <w:t xml:space="preserve">Each device needs to implement its set of tasks from a list of tasks specified below that Autocontrol can handle. When executing a task on a device, Autocontrol expects the device to mark the respective channel it acts on as BUSY. When the task is completed, the device needs </w:t>
+        <w:t xml:space="preserve">Each device needs to implement its set of tasks from a list of tasks specified below that Autocontrol can handle. When executing a task on a device, Autocontrol expects the device to mark the respective channel it acts on as BUSY. When the task is completed, the device needs to mark the channel as IDLE. This indicates the operational status of the channel, which is independent of the physical occupancy of a channel with material. Autocontrol keeps track of the physical occupancy of a channel </w:t>
+      </w:r>
+      <w:r>
+        <w:t xml:space="preserve">based on the </w:t>
       </w:r>
       <w:commentRangeStart w:id="1"/>
       <w:r>
-        <w:t>to mark the channel as IDLE</w:t>
+        <w:t>successful execution of a task</w:t>
       </w:r>
       <w:commentRangeEnd w:id="1"/>
       <w:r>
@@ -131,23 +161,6 @@
           <w:rStyle w:val="CommentReference"/>
         </w:rPr>
         <w:commentReference w:id="1"/>
-      </w:r>
-      <w:r>
-        <w:t xml:space="preserve">. This indicates the operational status of the channel, which is independent of the physical occupancy of a channel with material. Autocontrol keeps track of the physical occupancy of a channel </w:t>
-      </w:r>
-      <w:r>
-        <w:t xml:space="preserve">based on the </w:t>
-      </w:r>
-      <w:commentRangeStart w:id="2"/>
-      <w:r>
-        <w:t>successful execution of a task</w:t>
-      </w:r>
-      <w:commentRangeEnd w:id="2"/>
-      <w:r>
-        <w:rPr>
-          <w:rStyle w:val="CommentReference"/>
-        </w:rPr>
-        <w:commentReference w:id="2"/>
       </w:r>
       <w:r>
         <w:t>.</w:t>
@@ -182,6 +195,7 @@
         </w:numPr>
       </w:pPr>
       <w:r>
+        <w:lastRenderedPageBreak/>
         <w:t>'/': the default endpoint that indicates the server has started successfully;</w:t>
       </w:r>
     </w:p>
@@ -240,7 +254,6 @@
                 <w:b/>
                 <w:bCs/>
               </w:rPr>
-              <w:lastRenderedPageBreak/>
               <w:t>Field</w:t>
             </w:r>
           </w:p>
@@ -927,11 +940,11 @@
         <w:tblLook w:val="04A0" w:firstRow="1" w:lastRow="0" w:firstColumn="1" w:lastColumn="0" w:noHBand="0" w:noVBand="1"/>
       </w:tblPr>
       <w:tblGrid>
-        <w:gridCol w:w="2192"/>
-        <w:gridCol w:w="802"/>
-        <w:gridCol w:w="1181"/>
-        <w:gridCol w:w="2336"/>
-        <w:gridCol w:w="2119"/>
+        <w:gridCol w:w="2839"/>
+        <w:gridCol w:w="774"/>
+        <w:gridCol w:w="1198"/>
+        <w:gridCol w:w="1958"/>
+        <w:gridCol w:w="1861"/>
       </w:tblGrid>
       <w:tr>
         <w:tc>
@@ -1055,19 +1068,11 @@
               <w:pStyle w:val="ListParagraph"/>
               <w:ind w:left="0"/>
             </w:pPr>
-            <w:commentRangeStart w:id="3"/>
             <w:proofErr w:type="spellStart"/>
             <w:r>
               <w:t>acquisition_time</w:t>
             </w:r>
-            <w:commentRangeEnd w:id="3"/>
             <w:proofErr w:type="spellEnd"/>
-            <w:r>
-              <w:rPr>
-                <w:rStyle w:val="CommentReference"/>
-              </w:rPr>
-              <w:commentReference w:id="3"/>
-            </w:r>
           </w:p>
         </w:tc>
         <w:tc>
@@ -1219,17 +1224,14 @@
               <w:pStyle w:val="ListParagraph"/>
               <w:ind w:left="0"/>
             </w:pPr>
-            <w:commentRangeStart w:id="4"/>
+            <w:proofErr w:type="spellStart"/>
+            <w:r>
+              <w:t>device_</w:t>
+            </w:r>
             <w:r>
               <w:t>address</w:t>
             </w:r>
-            <w:commentRangeEnd w:id="4"/>
-            <w:r>
-              <w:rPr>
-                <w:rStyle w:val="CommentReference"/>
-              </w:rPr>
-              <w:commentReference w:id="4"/>
-            </w:r>
+            <w:proofErr w:type="spellEnd"/>
           </w:p>
         </w:tc>
         <w:tc>
@@ -1272,7 +1274,11 @@
               <w:ind w:left="0"/>
             </w:pPr>
             <w:r>
-              <w:t>HTML or other address to communicate with device</w:t>
+              <w:t xml:space="preserve">HTML or other address to </w:t>
+            </w:r>
+            <w:r>
+              <w:lastRenderedPageBreak/>
+              <w:t>communicate with device</w:t>
             </w:r>
           </w:p>
         </w:tc>
@@ -1298,17 +1304,9 @@
               <w:pStyle w:val="ListParagraph"/>
               <w:ind w:left="0"/>
             </w:pPr>
-            <w:commentRangeStart w:id="5"/>
             <w:r>
               <w:t>force</w:t>
             </w:r>
-            <w:commentRangeEnd w:id="5"/>
-            <w:r>
-              <w:rPr>
-                <w:rStyle w:val="CommentReference"/>
-              </w:rPr>
-              <w:commentReference w:id="5"/>
-            </w:r>
           </w:p>
         </w:tc>
         <w:tc>
@@ -1349,7 +1347,81 @@
               <w:ind w:left="0"/>
             </w:pPr>
             <w:r>
-              <w:t>Determines if a transfer is executed even if source channel is empty or target channel is already occupied</w:t>
+              <w:t>Determines if a transfer is executed even if target channel is already occupied</w:t>
+            </w:r>
+          </w:p>
+        </w:tc>
+        <w:tc>
+          <w:tcPr>
+            <w:tcW w:w="2245" w:type="dxa"/>
+          </w:tcPr>
+          <w:p>
+            <w:pPr>
+              <w:pStyle w:val="ListParagraph"/>
+              <w:ind w:left="0"/>
+            </w:pPr>
+            <w:r>
+              <w:t>False (default), True</w:t>
+            </w:r>
+          </w:p>
+        </w:tc>
+      </w:tr>
+      <w:tr>
+        <w:tc>
+          <w:tcPr>
+            <w:tcW w:w="1840" w:type="dxa"/>
+          </w:tcPr>
+          <w:p>
+            <w:pPr>
+              <w:pStyle w:val="ListParagraph"/>
+              <w:ind w:left="0"/>
+            </w:pPr>
+            <w:proofErr w:type="spellStart"/>
+            <w:r>
+              <w:t>wait_for_queue_to_empty</w:t>
+            </w:r>
+            <w:proofErr w:type="spellEnd"/>
+          </w:p>
+        </w:tc>
+        <w:tc>
+          <w:tcPr>
+            <w:tcW w:w="816" w:type="dxa"/>
+          </w:tcPr>
+          <w:p>
+            <w:pPr>
+              <w:pStyle w:val="ListParagraph"/>
+              <w:ind w:left="0"/>
+            </w:pPr>
+            <w:r>
+              <w:t>Bool</w:t>
+            </w:r>
+          </w:p>
+        </w:tc>
+        <w:tc>
+          <w:tcPr>
+            <w:tcW w:w="1209" w:type="dxa"/>
+          </w:tcPr>
+          <w:p>
+            <w:pPr>
+              <w:pStyle w:val="ListParagraph"/>
+              <w:ind w:left="0"/>
+            </w:pPr>
+            <w:r>
+              <w:t>shutdown</w:t>
+            </w:r>
+          </w:p>
+        </w:tc>
+        <w:tc>
+          <w:tcPr>
+            <w:tcW w:w="2520" w:type="dxa"/>
+          </w:tcPr>
+          <w:p>
+            <w:pPr>
+              <w:pStyle w:val="ListParagraph"/>
+              <w:ind w:left="0"/>
+            </w:pPr>
+            <w:r>
+              <w:t>Waits for all scheduled and active tasks to finish before shutting down the server</w:t>
             </w:r>
           </w:p>
         </w:tc>
@@ -1383,7 +1455,6 @@
         </w:numPr>
       </w:pPr>
       <w:r>
-        <w:lastRenderedPageBreak/>
         <w:t>'/shutdown': a POST request endpoint that stops the Flask server. The request data may include the '</w:t>
       </w:r>
       <w:proofErr w:type="spellStart"/>
@@ -1401,29 +1472,22 @@
         <w:pStyle w:val="Heading2"/>
       </w:pPr>
       <w:r>
+        <w:t xml:space="preserve">Task </w:t>
+      </w:r>
+      <w:r>
         <w:t>Implementation Details</w:t>
       </w:r>
     </w:p>
     <w:p>
-      <w:r>
-        <w:t xml:space="preserve">The server uses Flask version 1.1.2 to set up the endpoints. A background task handles the </w:t>
-      </w:r>
-      <w:r>
-        <w:t>device</w:t>
-      </w:r>
-      <w:r>
-        <w:t xml:space="preserve"> task queue. The function </w:t>
-      </w:r>
+      <w:pPr>
+        <w:pStyle w:val="Heading3"/>
+      </w:pPr>
       <w:proofErr w:type="spellStart"/>
       <w:r>
-        <w:t>background_task</w:t>
+        <w:t>init</w:t>
       </w:r>
       <w:proofErr w:type="spellEnd"/>
-      <w:r>
-        <w:t xml:space="preserve"> is executed as a separate thread that continuously takes one task from the queue and executes it until the server is stopped.</w:t>
-      </w:r>
-    </w:p>
-    <w:p/>
+    </w:p>
     <w:p>
       <w:r>
         <w:t>Instruments need to be initialize using the ‘</w:t>
@@ -1437,9 +1501,6 @@
         <w:t xml:space="preserve">’ task type. The </w:t>
       </w:r>
       <w:r>
-        <w:rPr>
-          <w:u w:val="single"/>
-        </w:rPr>
         <w:t>‘task’</w:t>
       </w:r>
       <w:r>
@@ -1461,7 +1522,16 @@
         <w:t>s</w:t>
       </w:r>
       <w:r>
-        <w:t xml:space="preserve"> listed below. Repeated initialization overwrites previous ones.</w:t>
+        <w:t xml:space="preserve"> listed below</w:t>
+      </w:r>
+      <w:r>
+        <w:t xml:space="preserve"> (see above for details on individual arguments</w:t>
+      </w:r>
+      <w:r>
+        <w:t xml:space="preserve">. </w:t>
+      </w:r>
+      <w:r>
+        <w:t>Initialization of a device not at the beginning of a campaign is possible, but might give unintended results due to the parallel execution of tasks, whose order is hard to predict. As currently implemented, initialization tasks take a higher priority over all other tasks.</w:t>
       </w:r>
     </w:p>
     <w:p>
@@ -1493,10 +1563,25 @@
         <w:tab/>
       </w:r>
       <w:r>
-        <w:t xml:space="preserve">default = 1, </w:t>
+        <w:t xml:space="preserve">default = </w:t>
+      </w:r>
+      <w:r>
+        <w:t>1</w:t>
+      </w:r>
+      <w:r>
+        <w:t xml:space="preserve">, </w:t>
       </w:r>
       <w:r>
         <w:t>number of channels in the device</w:t>
+      </w:r>
+    </w:p>
+    <w:p/>
+    <w:p>
+      <w:pPr>
+        <w:ind w:left="360"/>
+      </w:pPr>
+      <w:r>
+        <w:t>under ‘task’:</w:t>
       </w:r>
     </w:p>
     <w:p>
@@ -1519,7 +1604,25 @@
         <w:tab/>
       </w:r>
       <w:r>
-        <w:t>None, ‘reuse’, ‘new’, defines how channels are assigned to tasks with the same sample number: no particular algorithm, reuse previously used channels, always use a new channel.</w:t>
+        <w:t>None</w:t>
+      </w:r>
+      <w:r>
+        <w:t xml:space="preserve"> (default)</w:t>
+      </w:r>
+      <w:r>
+        <w:t>, ‘reuse’, ‘new’</w:t>
+      </w:r>
+      <w:r>
+        <w:t>.</w:t>
+      </w:r>
+      <w:r>
+        <w:t xml:space="preserve"> </w:t>
+      </w:r>
+      <w:r>
+        <w:t>D</w:t>
+      </w:r>
+      <w:r>
+        <w:t>efines how channels are assigned to tasks with the same sample number: no particular algorithm, reuse previously used channels, always use a new channel.</w:t>
       </w:r>
     </w:p>
     <w:p>
@@ -1542,6 +1645,9 @@
         <w:tab/>
         <w:t>the URL for HTTP requests</w:t>
       </w:r>
+      <w:r>
+        <w:t xml:space="preserve"> or any other implemented communication method.</w:t>
+      </w:r>
     </w:p>
     <w:p>
       <w:pPr>
@@ -1567,129 +1673,569 @@
     </w:p>
     <w:p/>
     <w:p>
-      <w:r>
-        <w:t>Multiple parallel channels allow processing separate samples in parallel. Each task can either explicitly define a  channel or, by setting the data</w:t>
+      <w:pPr>
+        <w:pStyle w:val="Heading3"/>
+      </w:pPr>
+      <w:r>
+        <w:t>prepare</w:t>
+      </w:r>
+    </w:p>
+    <w:p>
+      <w:r>
+        <w:t xml:space="preserve">Prepare a sample in a device, which is an action that ends with placing </w:t>
+      </w:r>
+      <w:r>
+        <w:t>material into a channel. Device-specific recipes shut be placed under the ‘task’ key. Required keys are:</w:t>
+      </w:r>
+    </w:p>
+    <w:p>
+      <w:pPr>
+        <w:pStyle w:val="ListParagraph"/>
+        <w:numPr>
+          <w:ilvl w:val="0"/>
+          <w:numId w:val="6"/>
+        </w:numPr>
+      </w:pPr>
+      <w:r>
+        <w:t>channel:</w:t>
+      </w:r>
+      <w:r>
+        <w:tab/>
+      </w:r>
+      <w:r>
+        <w:tab/>
+        <w:t>default = None, channel to put the prepared material in</w:t>
+      </w:r>
+      <w:r>
+        <w:tab/>
+      </w:r>
+    </w:p>
+    <w:p/>
+    <w:p>
+      <w:pPr>
+        <w:pStyle w:val="Heading3"/>
+      </w:pPr>
+      <w:r>
+        <w:lastRenderedPageBreak/>
+        <w:t>transfer</w:t>
+      </w:r>
+    </w:p>
+    <w:p>
+      <w:r>
+        <w:t>Transfers material from one device to another following the rules set by ‘</w:t>
+      </w:r>
+      <w:proofErr w:type="spellStart"/>
+      <w:r>
+        <w:t>channel_mode</w:t>
+      </w:r>
+      <w:proofErr w:type="spellEnd"/>
+      <w:r>
+        <w:t xml:space="preserve">’ for each device. </w:t>
+      </w:r>
+      <w:r>
+        <w:t>Arguments</w:t>
+      </w:r>
+      <w:r>
+        <w:t xml:space="preserve"> are:</w:t>
+      </w:r>
+    </w:p>
+    <w:p>
+      <w:pPr>
+        <w:pStyle w:val="ListParagraph"/>
+        <w:numPr>
+          <w:ilvl w:val="0"/>
+          <w:numId w:val="6"/>
+        </w:numPr>
+      </w:pPr>
+      <w:r>
+        <w:t>channel:</w:t>
+      </w:r>
+      <w:r>
+        <w:tab/>
+      </w:r>
+      <w:r>
+        <w:tab/>
+        <w:t>default = None, source channel</w:t>
+      </w:r>
+    </w:p>
+    <w:p>
+      <w:pPr>
+        <w:pStyle w:val="ListParagraph"/>
+        <w:numPr>
+          <w:ilvl w:val="0"/>
+          <w:numId w:val="6"/>
+        </w:numPr>
+      </w:pPr>
+      <w:r>
+        <w:t>device:</w:t>
+      </w:r>
+      <w:r>
+        <w:tab/>
+      </w:r>
+      <w:r>
+        <w:tab/>
+      </w:r>
+      <w:r>
+        <w:tab/>
+        <w:t>source device</w:t>
+      </w:r>
+    </w:p>
+    <w:p>
+      <w:pPr>
+        <w:pStyle w:val="ListParagraph"/>
+        <w:numPr>
+          <w:ilvl w:val="0"/>
+          <w:numId w:val="6"/>
+        </w:numPr>
+      </w:pPr>
+      <w:proofErr w:type="spellStart"/>
+      <w:r>
+        <w:t>target_channel</w:t>
+      </w:r>
+      <w:proofErr w:type="spellEnd"/>
+      <w:r>
+        <w:t>:</w:t>
+      </w:r>
+      <w:r>
+        <w:tab/>
+        <w:t>default = None, target channel</w:t>
+      </w:r>
+    </w:p>
+    <w:p>
+      <w:pPr>
+        <w:pStyle w:val="ListParagraph"/>
+        <w:numPr>
+          <w:ilvl w:val="0"/>
+          <w:numId w:val="6"/>
+        </w:numPr>
+      </w:pPr>
+      <w:proofErr w:type="spellStart"/>
+      <w:r>
+        <w:t>target_device</w:t>
+      </w:r>
+      <w:proofErr w:type="spellEnd"/>
+      <w:r>
+        <w:t>:</w:t>
+      </w:r>
+      <w:r>
+        <w:tab/>
+      </w:r>
+      <w:r>
+        <w:tab/>
+        <w:t>target device</w:t>
+      </w:r>
+    </w:p>
+    <w:p/>
+    <w:p>
+      <w:pPr>
+        <w:ind w:left="360"/>
+      </w:pPr>
+      <w:r>
+        <w:t>under ‘task’</w:t>
+      </w:r>
+    </w:p>
+    <w:p>
+      <w:pPr>
+        <w:pStyle w:val="ListParagraph"/>
+        <w:numPr>
+          <w:ilvl w:val="0"/>
+          <w:numId w:val="6"/>
+        </w:numPr>
+      </w:pPr>
+      <w:r>
+        <w:t>force:</w:t>
+      </w:r>
+      <w:r>
+        <w:tab/>
+      </w:r>
+      <w:r>
+        <w:tab/>
+      </w:r>
+      <w:r>
+        <w:tab/>
+        <w:t>default = False, disable checks on</w:t>
+      </w:r>
+      <w:r>
+        <w:t xml:space="preserve"> target</w:t>
+      </w:r>
+      <w:r>
+        <w:t xml:space="preserve"> channel occupation</w:t>
+      </w:r>
+    </w:p>
+    <w:p/>
+    <w:p>
+      <w:pPr>
+        <w:pStyle w:val="Heading3"/>
+      </w:pPr>
+      <w:r>
+        <w:t>measure</w:t>
+      </w:r>
+    </w:p>
+    <w:p>
+      <w:r>
+        <w:t xml:space="preserve">Initiates a measurement on the device. </w:t>
+      </w:r>
+      <w:r>
+        <w:t>Arguments are:</w:t>
+      </w:r>
+    </w:p>
+    <w:p>
+      <w:pPr>
+        <w:pStyle w:val="ListParagraph"/>
+        <w:numPr>
+          <w:ilvl w:val="0"/>
+          <w:numId w:val="6"/>
+        </w:numPr>
+      </w:pPr>
+      <w:r>
+        <w:t>channel:</w:t>
+      </w:r>
+      <w:r>
+        <w:tab/>
+      </w:r>
+      <w:r>
+        <w:tab/>
+        <w:t>default = None, channel in which the measurement is done</w:t>
+      </w:r>
+    </w:p>
+    <w:p/>
+    <w:p>
+      <w:pPr>
+        <w:ind w:left="360"/>
+      </w:pPr>
+      <w:r>
+        <w:t>under ‘task’:</w:t>
+      </w:r>
+    </w:p>
+    <w:p>
+      <w:pPr>
+        <w:pStyle w:val="ListParagraph"/>
+        <w:numPr>
+          <w:ilvl w:val="0"/>
+          <w:numId w:val="6"/>
+        </w:numPr>
+      </w:pPr>
+      <w:proofErr w:type="spellStart"/>
+      <w:r>
+        <w:t>acquisition_time</w:t>
+      </w:r>
+      <w:proofErr w:type="spellEnd"/>
+      <w:r>
+        <w:t>:</w:t>
+      </w:r>
+      <w:r>
+        <w:tab/>
+        <w:t xml:space="preserve">default = None, measurement time in seconds </w:t>
+      </w:r>
+    </w:p>
+    <w:p/>
+    <w:p>
+      <w:pPr>
+        <w:pStyle w:val="Heading3"/>
+      </w:pPr>
+      <w:r>
+        <w:t>shutdown</w:t>
+      </w:r>
+    </w:p>
+    <w:p>
+      <w:r>
+        <w:t xml:space="preserve">To stop the server gracefully, </w:t>
+      </w:r>
+      <w:proofErr w:type="spellStart"/>
+      <w:r>
+        <w:t>shutdown_server</w:t>
+      </w:r>
+      <w:proofErr w:type="spellEnd"/>
+      <w:r>
+        <w:t xml:space="preserve"> is called,</w:t>
+      </w:r>
+      <w:r>
+        <w:t xml:space="preserve"> it</w:t>
+      </w:r>
+      <w:r>
+        <w:t xml:space="preserve"> waits for the background task thread to exit. If the </w:t>
+      </w:r>
+      <w:proofErr w:type="spellStart"/>
+      <w:r>
+        <w:t>wait_for_queue_to_empty</w:t>
+      </w:r>
+      <w:proofErr w:type="spellEnd"/>
+      <w:r>
+        <w:t xml:space="preserve"> parameter is set to True, the function waits for the queue to empty before actually shutting down the server.</w:t>
+      </w:r>
+      <w:r>
+        <w:t xml:space="preserve"> Arguments are:</w:t>
+      </w:r>
+    </w:p>
+    <w:p/>
+    <w:p>
+      <w:pPr>
+        <w:ind w:firstLine="360"/>
+      </w:pPr>
+      <w:r>
+        <w:t>under ‘task’:</w:t>
+      </w:r>
+    </w:p>
+    <w:p>
+      <w:pPr>
+        <w:pStyle w:val="ListParagraph"/>
+        <w:numPr>
+          <w:ilvl w:val="0"/>
+          <w:numId w:val="6"/>
+        </w:numPr>
+      </w:pPr>
+      <w:proofErr w:type="spellStart"/>
+      <w:r>
+        <w:t>wait_for_queue_to_empty</w:t>
+      </w:r>
+      <w:proofErr w:type="spellEnd"/>
+      <w:r>
+        <w:t>:</w:t>
+      </w:r>
+      <w:r>
+        <w:tab/>
+        <w:t>default = False, wait for priority queue and active tasks</w:t>
+      </w:r>
+    </w:p>
+    <w:p/>
+    <w:p>
+      <w:pPr>
+        <w:pStyle w:val="Heading2"/>
+      </w:pPr>
+      <w:r>
+        <w:t>Example Usage</w:t>
+      </w:r>
+    </w:p>
+    <w:p>
+      <w:r>
+        <w:t>For an example usage see the integration test.</w:t>
+      </w:r>
+    </w:p>
+    <w:p/>
+    <w:p>
+      <w:pPr>
+        <w:pStyle w:val="Heading2"/>
+      </w:pPr>
+      <w:r>
+        <w:t>Device</w:t>
+      </w:r>
+      <w:r>
+        <w:t xml:space="preserve"> API Requirements</w:t>
+      </w:r>
+    </w:p>
+    <w:p>
+      <w:r>
+        <w:t xml:space="preserve">The </w:t>
+      </w:r>
+      <w:r>
+        <w:t>device</w:t>
+      </w:r>
+      <w:r>
+        <w:t xml:space="preserve"> API expects </w:t>
+      </w:r>
+      <w:r>
+        <w:t>the following</w:t>
       </w:r>
       <w:r>
         <w:t xml:space="preserve"> </w:t>
       </w:r>
       <w:r>
-        <w:t xml:space="preserve">field ‘channel’ to None, use an auto-selected channel. When </w:t>
-      </w:r>
-      <w:r>
-        <w:t xml:space="preserve">consistently </w:t>
-      </w:r>
-      <w:r>
-        <w:t xml:space="preserve">auto-selecting channels, </w:t>
-      </w:r>
-      <w:r>
-        <w:t>the algorithm will determine a route of the sample material through connected devices, which is reused for all successive tasks concerning this sample and device. If channels are available and the device is not busy, successive samples are processed in parallel</w:t>
+        <w:t>methods</w:t>
+      </w:r>
+      <w:r>
+        <w:t xml:space="preserve"> </w:t>
+      </w:r>
+      <w:r>
+        <w:t>for</w:t>
+      </w:r>
+      <w:r>
+        <w:t xml:space="preserve"> each device</w:t>
+      </w:r>
+      <w:r>
+        <w:t>, if applicable</w:t>
+      </w:r>
+      <w:r>
+        <w:t>.</w:t>
       </w:r>
     </w:p>
     <w:p/>
     <w:p>
-      <w:r>
-        <w:t xml:space="preserve">To stop the server gracefully, </w:t>
+      <w:pPr>
+        <w:rPr>
+          <w:b/>
+          <w:bCs/>
+        </w:rPr>
+      </w:pPr>
+      <w:r>
+        <w:rPr>
+          <w:b/>
+          <w:bCs/>
+        </w:rPr>
+        <w:t>c</w:t>
+      </w:r>
+      <w:r>
+        <w:rPr>
+          <w:b/>
+          <w:bCs/>
+        </w:rPr>
+        <w:t>ommunicate</w:t>
+      </w:r>
+    </w:p>
+    <w:p>
+      <w:r>
+        <w:t>Communicate</w:t>
+      </w:r>
+      <w:r>
+        <w:t>s</w:t>
+      </w:r>
+      <w:r>
+        <w:t xml:space="preserve"> with </w:t>
+      </w:r>
+      <w:r>
+        <w:t>device</w:t>
+      </w:r>
+      <w:r>
+        <w:t xml:space="preserve"> and return response.</w:t>
+      </w:r>
+    </w:p>
+    <w:p>
+      <w:r>
+        <w:t xml:space="preserve">:param command: </w:t>
+      </w:r>
+      <w:r>
+        <w:tab/>
+      </w:r>
+      <w:r>
+        <w:tab/>
+      </w:r>
+      <w:r>
+        <w:tab/>
+      </w:r>
+      <w:r>
+        <w:tab/>
+      </w:r>
+      <w:r>
+        <w:t>HTTP POST request command field</w:t>
+      </w:r>
+    </w:p>
+    <w:p>
+      <w:r>
+        <w:t xml:space="preserve">:param value: </w:t>
+      </w:r>
+      <w:r>
+        <w:tab/>
+      </w:r>
+      <w:r>
+        <w:tab/>
+      </w:r>
+      <w:r>
+        <w:tab/>
+      </w:r>
+      <w:r>
+        <w:tab/>
+      </w:r>
+      <w:r>
+        <w:tab/>
+      </w:r>
+      <w:r>
+        <w:t>HTTP POST request value field</w:t>
+      </w:r>
+    </w:p>
+    <w:p>
+      <w:pPr>
+        <w:ind w:left="4320" w:hanging="4320"/>
+      </w:pPr>
+      <w:r>
+        <w:t xml:space="preserve">:return: status, response </w:t>
+      </w:r>
+      <w:r>
+        <w:tab/>
+        <w:t>(</w:t>
       </w:r>
       <w:proofErr w:type="spellStart"/>
       <w:r>
-        <w:t>shutdown_server</w:t>
+        <w:t>autocontrol</w:t>
       </w:r>
       <w:proofErr w:type="spellEnd"/>
       <w:r>
-        <w:t xml:space="preserve"> is called, which sets the </w:t>
-      </w:r>
+        <w:t xml:space="preserve"> status), (str or None) response from POST request</w:t>
+      </w:r>
+    </w:p>
+    <w:p>
+      <w:pPr>
+        <w:ind w:left="4320" w:hanging="4320"/>
+      </w:pPr>
+    </w:p>
+    <w:p>
+      <w:pPr>
+        <w:ind w:left="4320" w:hanging="4320"/>
+        <w:rPr>
+          <w:b/>
+          <w:bCs/>
+        </w:rPr>
+      </w:pPr>
       <w:proofErr w:type="spellStart"/>
       <w:r>
-        <w:t>app_shutdown</w:t>
+        <w:rPr>
+          <w:b/>
+          <w:bCs/>
+        </w:rPr>
+        <w:t>execute_task</w:t>
       </w:r>
       <w:proofErr w:type="spellEnd"/>
-      <w:r>
-        <w:t xml:space="preserve"> flag to True and waits for the background task thread to exit. If the </w:t>
+    </w:p>
+    <w:p>
+      <w:pPr>
+        <w:ind w:left="4320" w:hanging="4320"/>
+      </w:pPr>
+      <w:r>
+        <w:t>Routes tasks to the appropriate subroutines</w:t>
+      </w:r>
+    </w:p>
+    <w:p>
+      <w:pPr>
+        <w:ind w:left="4320" w:hanging="4320"/>
+      </w:pPr>
+      <w:r>
+        <w:t xml:space="preserve">:param task: </w:t>
+      </w:r>
+      <w:r>
+        <w:tab/>
+      </w:r>
+      <w:r>
+        <w:t>task to execute</w:t>
+      </w:r>
+    </w:p>
+    <w:p>
+      <w:pPr>
+        <w:ind w:left="4320" w:hanging="4320"/>
+      </w:pPr>
+      <w:r>
+        <w:t>:return</w:t>
+      </w:r>
+      <w:r>
+        <w:t xml:space="preserve"> status</w:t>
+      </w:r>
+      <w:r>
+        <w:t xml:space="preserve">: </w:t>
+      </w:r>
+      <w:r>
+        <w:tab/>
       </w:r>
       <w:proofErr w:type="spellStart"/>
       <w:r>
-        <w:t>wait_for_queue_to_empty</w:t>
+        <w:t>autocontrol</w:t>
       </w:r>
       <w:proofErr w:type="spellEnd"/>
       <w:r>
-        <w:t xml:space="preserve"> parameter is set to True, the function waits for the queue to empty before actually shutting down the server.</w:t>
-      </w:r>
-    </w:p>
-    <w:p/>
-    <w:p>
-      <w:pPr>
-        <w:pStyle w:val="Heading2"/>
-      </w:pPr>
-      <w:r>
-        <w:t>Example Usage</w:t>
-      </w:r>
-    </w:p>
-    <w:p>
-      <w:r>
-        <w:t>For an example usage see the integration test.</w:t>
-      </w:r>
-    </w:p>
-    <w:p/>
-    <w:p>
-      <w:pPr>
-        <w:pStyle w:val="Heading2"/>
-      </w:pPr>
-      <w:r>
-        <w:t>Device</w:t>
-      </w:r>
-      <w:r>
-        <w:t xml:space="preserve"> API Requirements</w:t>
-      </w:r>
-    </w:p>
-    <w:p/>
-    <w:p>
-      <w:r>
-        <w:t>Devices are dynamically initialized via the ‘</w:t>
-      </w:r>
-      <w:proofErr w:type="spellStart"/>
-      <w:r>
-        <w:t>init</w:t>
-      </w:r>
-      <w:proofErr w:type="spellEnd"/>
-      <w:r>
-        <w:t xml:space="preserve">’ task. </w:t>
-      </w:r>
-      <w:r>
-        <w:t xml:space="preserve">The </w:t>
-      </w:r>
-      <w:r>
-        <w:t>device</w:t>
-      </w:r>
-      <w:r>
-        <w:t xml:space="preserve"> API expects </w:t>
-      </w:r>
-      <w:r>
-        <w:t>the following</w:t>
-      </w:r>
-      <w:r>
-        <w:t xml:space="preserve"> </w:t>
-      </w:r>
-      <w:r>
-        <w:t>methods</w:t>
-      </w:r>
-      <w:r>
-        <w:t xml:space="preserve"> </w:t>
-      </w:r>
-      <w:r>
-        <w:t>for</w:t>
-      </w:r>
-      <w:r>
-        <w:t xml:space="preserve"> each device</w:t>
-      </w:r>
-      <w:r>
-        <w:t>, if applicable</w:t>
-      </w:r>
-      <w:r>
-        <w:t>.</w:t>
-      </w:r>
-    </w:p>
-    <w:p/>
+        <w:t xml:space="preserve"> status</w:t>
+      </w:r>
+    </w:p>
+    <w:p>
+      <w:pPr>
+        <w:ind w:left="4320" w:hanging="4320"/>
+      </w:pPr>
+    </w:p>
     <w:p>
       <w:pPr>
         <w:rPr>
@@ -1778,6 +2324,9 @@
       </w:r>
     </w:p>
     <w:p>
+      <w:pPr>
+        <w:ind w:left="4320" w:hanging="4320"/>
+      </w:pPr>
       <w:r>
         <w:t xml:space="preserve">:return status: </w:t>
       </w:r>
@@ -1785,17 +2334,18 @@
         <w:tab/>
       </w:r>
       <w:r>
-        <w:tab/>
-      </w:r>
-      <w:r>
-        <w:tab/>
-      </w:r>
-      <w:r>
-        <w:tab/>
-      </w:r>
-      <w:r>
-        <w:tab/>
-        <w:t xml:space="preserve">(str) </w:t>
+        <w:t>(</w:t>
+      </w:r>
+      <w:proofErr w:type="spellStart"/>
+      <w:r>
+        <w:t>autocontrol</w:t>
+      </w:r>
+      <w:proofErr w:type="spellEnd"/>
+      <w:r>
+        <w:t xml:space="preserve"> status)</w:t>
+      </w:r>
+      <w:r>
+        <w:t xml:space="preserve"> </w:t>
       </w:r>
       <w:r>
         <w:t>UP, BUSY, DOWN, INVALID, ERROR</w:t>
@@ -1849,7 +2399,20 @@
       </w:r>
       <w:r>
         <w:tab/>
-        <w:t xml:space="preserve">(str, </w:t>
+      </w:r>
+      <w:r>
+        <w:t>(</w:t>
+      </w:r>
+      <w:proofErr w:type="spellStart"/>
+      <w:r>
+        <w:t>autocontrol</w:t>
+      </w:r>
+      <w:proofErr w:type="spellEnd"/>
+      <w:r>
+        <w:t xml:space="preserve"> status</w:t>
+      </w:r>
+      <w:r>
+        <w:t xml:space="preserve">, </w:t>
       </w:r>
       <w:proofErr w:type="spellStart"/>
       <w:r>
@@ -1890,31 +2453,28 @@
       <w:r>
         <w:t>Performs an initialization of the device</w:t>
       </w:r>
+      <w:r>
+        <w:t>. During initialization, the device status is expected to be set to DOWN. After successful initialization, the device should return UP for the device status.</w:t>
+      </w:r>
     </w:p>
     <w:p>
       <w:pPr>
         <w:ind w:left="4320" w:hanging="4320"/>
       </w:pPr>
       <w:r>
-        <w:t xml:space="preserve">:param </w:t>
+        <w:t>:param task:</w:t>
+      </w:r>
+      <w:r>
+        <w:tab/>
+        <w:t>(</w:t>
       </w:r>
       <w:proofErr w:type="spellStart"/>
       <w:r>
-        <w:t>number_of_channels</w:t>
+        <w:t>task_container</w:t>
       </w:r>
       <w:proofErr w:type="spellEnd"/>
       <w:r>
-        <w:t xml:space="preserve">: </w:t>
-      </w:r>
-      <w:r>
-        <w:tab/>
-        <w:t>(int) default=</w:t>
-      </w:r>
-      <w:r>
-        <w:t>1</w:t>
-      </w:r>
-      <w:r>
-        <w:t>, sets the numbers of channels to be used</w:t>
+        <w:t>) task object</w:t>
       </w:r>
     </w:p>
     <w:p>
@@ -1922,39 +2482,21 @@
         <w:ind w:left="4320" w:hanging="4320"/>
       </w:pPr>
       <w:r>
-        <w:t>:param **</w:t>
+        <w:t xml:space="preserve">:return status: </w:t>
+      </w:r>
+      <w:r>
+        <w:tab/>
+      </w:r>
+      <w:r>
+        <w:t>(</w:t>
       </w:r>
       <w:proofErr w:type="spellStart"/>
       <w:r>
-        <w:t>kwargs</w:t>
+        <w:t>autocontrol</w:t>
       </w:r>
       <w:proofErr w:type="spellEnd"/>
       <w:r>
-        <w:t>:</w:t>
-      </w:r>
-      <w:r>
-        <w:tab/>
-        <w:t>any additional device-specific settings</w:t>
-      </w:r>
-    </w:p>
-    <w:p>
-      <w:pPr>
-        <w:ind w:left="4320" w:hanging="4320"/>
-      </w:pPr>
-      <w:r>
-        <w:t xml:space="preserve">:return status, </w:t>
-      </w:r>
-      <w:proofErr w:type="spellStart"/>
-      <w:r>
-        <w:t>number_of_channels</w:t>
-      </w:r>
-      <w:proofErr w:type="spellEnd"/>
-      <w:r>
-        <w:t xml:space="preserve">: </w:t>
-      </w:r>
-      <w:r>
-        <w:tab/>
-        <w:t>(str, int) status and number of successfully initialized channels</w:t>
+        <w:t xml:space="preserve"> status)</w:t>
       </w:r>
     </w:p>
     <w:p/>
@@ -1991,31 +2533,14 @@
       </w:r>
       <w:proofErr w:type="spellStart"/>
       <w:r>
-        <w:t>json</w:t>
+        <w:t>task_container</w:t>
       </w:r>
       <w:proofErr w:type="spellEnd"/>
       <w:r>
         <w:t xml:space="preserve">) </w:t>
       </w:r>
-      <w:proofErr w:type="spellStart"/>
-      <w:r>
-        <w:t>dict</w:t>
-      </w:r>
-      <w:proofErr w:type="spellEnd"/>
-      <w:r>
-        <w:t>-like object containing all task-relevant information</w:t>
-      </w:r>
-    </w:p>
-    <w:p>
-      <w:pPr>
-        <w:ind w:left="4320" w:hanging="4320"/>
-      </w:pPr>
-      <w:r>
-        <w:t xml:space="preserve">:param channel: </w:t>
-      </w:r>
-      <w:r>
-        <w:tab/>
-        <w:t>(int) default=0, the channel to be used.</w:t>
+      <w:r>
+        <w:t>task object</w:t>
       </w:r>
     </w:p>
     <w:p>
@@ -2080,54 +2605,33 @@
       </w:r>
       <w:proofErr w:type="spellStart"/>
       <w:r>
-        <w:t>json</w:t>
+        <w:t>task_container</w:t>
       </w:r>
       <w:proofErr w:type="spellEnd"/>
       <w:r>
-        <w:t xml:space="preserve">) </w:t>
+        <w:t>) task object</w:t>
+      </w:r>
+    </w:p>
+    <w:p>
+      <w:pPr>
+        <w:ind w:left="4320" w:hanging="4320"/>
+      </w:pPr>
+      <w:r>
+        <w:t xml:space="preserve">:return status: </w:t>
+      </w:r>
+      <w:r>
+        <w:tab/>
+      </w:r>
+      <w:r>
+        <w:t>(</w:t>
       </w:r>
       <w:proofErr w:type="spellStart"/>
       <w:r>
-        <w:t>dict</w:t>
+        <w:t>autocontrol</w:t>
       </w:r>
       <w:proofErr w:type="spellEnd"/>
       <w:r>
-        <w:t>-like object containing all task-relevant information</w:t>
-      </w:r>
-    </w:p>
-    <w:p>
-      <w:pPr>
-        <w:ind w:left="4320" w:hanging="4320"/>
-      </w:pPr>
-      <w:r>
-        <w:t xml:space="preserve">:param channel: </w:t>
-      </w:r>
-      <w:r>
-        <w:tab/>
-      </w:r>
-      <w:r>
-        <w:t xml:space="preserve">(int) </w:t>
-      </w:r>
-      <w:r>
-        <w:t>default=0, t</w:t>
-      </w:r>
-      <w:r>
-        <w:t>he channel to be used</w:t>
-      </w:r>
-      <w:r>
-        <w:t>.</w:t>
-      </w:r>
-    </w:p>
-    <w:p>
-      <w:pPr>
-        <w:ind w:left="4320" w:hanging="4320"/>
-      </w:pPr>
-      <w:r>
-        <w:t xml:space="preserve">:return status: </w:t>
-      </w:r>
-      <w:r>
-        <w:tab/>
-        <w:t>(str) status concerning the task submission</w:t>
+        <w:t xml:space="preserve"> status)</w:t>
       </w:r>
     </w:p>
     <w:p>
@@ -2180,84 +2684,33 @@
       </w:r>
       <w:proofErr w:type="spellStart"/>
       <w:r>
-        <w:t>json</w:t>
+        <w:t>task_container</w:t>
       </w:r>
       <w:proofErr w:type="spellEnd"/>
       <w:r>
-        <w:t xml:space="preserve">) </w:t>
+        <w:t>) task object</w:t>
+      </w:r>
+    </w:p>
+    <w:p>
+      <w:pPr>
+        <w:ind w:left="4320" w:hanging="4320"/>
+      </w:pPr>
+      <w:r>
+        <w:t xml:space="preserve">:return status: </w:t>
+      </w:r>
+      <w:r>
+        <w:tab/>
+      </w:r>
+      <w:r>
+        <w:t>(</w:t>
       </w:r>
       <w:proofErr w:type="spellStart"/>
       <w:r>
-        <w:t>dict</w:t>
+        <w:t>autocontrol</w:t>
       </w:r>
       <w:proofErr w:type="spellEnd"/>
       <w:r>
-        <w:t>-like object containing all task-relevant information</w:t>
-      </w:r>
-    </w:p>
-    <w:p>
-      <w:pPr>
-        <w:ind w:left="4320" w:hanging="4320"/>
-      </w:pPr>
-      <w:r>
-        <w:t xml:space="preserve">:param channel: </w:t>
-      </w:r>
-      <w:r>
-        <w:tab/>
-        <w:t>(int) default=0, the channel from which the material is transferred from.</w:t>
-      </w:r>
-    </w:p>
-    <w:p>
-      <w:pPr>
-        <w:ind w:left="4320" w:hanging="4320"/>
-      </w:pPr>
-      <w:r>
-        <w:t xml:space="preserve">:param </w:t>
-      </w:r>
-      <w:proofErr w:type="spellStart"/>
-      <w:r>
-        <w:t>target_device</w:t>
-      </w:r>
-      <w:proofErr w:type="spellEnd"/>
-      <w:r>
-        <w:t>:</w:t>
-      </w:r>
-      <w:r>
-        <w:tab/>
-        <w:t>(str) The device name to which the material is transferred to.</w:t>
-      </w:r>
-    </w:p>
-    <w:p>
-      <w:pPr>
-        <w:ind w:left="4320" w:hanging="4320"/>
-      </w:pPr>
-      <w:r>
-        <w:lastRenderedPageBreak/>
-        <w:t xml:space="preserve">:param </w:t>
-      </w:r>
-      <w:proofErr w:type="spellStart"/>
-      <w:r>
-        <w:t>target_channel</w:t>
-      </w:r>
-      <w:proofErr w:type="spellEnd"/>
-      <w:r>
-        <w:t>:</w:t>
-      </w:r>
-      <w:r>
-        <w:tab/>
-        <w:t>(int) default=0, the channel to which the material is transferred to.</w:t>
-      </w:r>
-    </w:p>
-    <w:p>
-      <w:pPr>
-        <w:ind w:left="4320" w:hanging="4320"/>
-      </w:pPr>
-      <w:r>
-        <w:t xml:space="preserve">:return status: </w:t>
-      </w:r>
-      <w:r>
-        <w:tab/>
-        <w:t>(str) status concerning the task submission</w:t>
+        <w:t xml:space="preserve"> status)</w:t>
       </w:r>
     </w:p>
     <w:p>
@@ -2302,7 +2755,17 @@
       </w:r>
       <w:r>
         <w:tab/>
-        <w:t>(str, int) status and number of successfully initialized channels</w:t>
+      </w:r>
+      <w:r>
+        <w:t>(</w:t>
+      </w:r>
+      <w:proofErr w:type="spellStart"/>
+      <w:r>
+        <w:t>autocontrol</w:t>
+      </w:r>
+      <w:proofErr w:type="spellEnd"/>
+      <w:r>
+        <w:t xml:space="preserve"> status)</w:t>
       </w:r>
     </w:p>
     <w:p>
@@ -2310,29 +2773,7 @@
         <w:ind w:left="4320" w:hanging="4320"/>
       </w:pPr>
     </w:p>
-    <w:p>
-      <w:pPr>
-        <w:ind w:left="4320" w:hanging="4320"/>
-      </w:pPr>
-    </w:p>
-    <w:p>
-      <w:pPr>
-        <w:ind w:left="4320" w:hanging="4320"/>
-      </w:pPr>
-      <w:r>
-        <w:t>Generally, status strings are ‘success’ or contain an error message.</w:t>
-      </w:r>
-    </w:p>
-    <w:p>
-      <w:pPr>
-        <w:ind w:left="4320" w:hanging="4320"/>
-      </w:pPr>
-    </w:p>
-    <w:p>
-      <w:pPr>
-        <w:ind w:left="4320" w:hanging="4320"/>
-      </w:pPr>
-    </w:p>
+    <w:p/>
     <w:p>
       <w:pPr>
         <w:pStyle w:val="Heading2"/>
@@ -2344,13 +2785,19 @@
     <w:p/>
     <w:p>
       <w:r>
-        <w:t xml:space="preserve">We can imagine using a tool like </w:t>
+        <w:t>The server starts a</w:t>
+      </w:r>
+      <w:r>
+        <w:t xml:space="preserve"> </w:t>
       </w:r>
       <w:proofErr w:type="spellStart"/>
       <w:r>
         <w:t>Streamlit</w:t>
       </w:r>
       <w:proofErr w:type="spellEnd"/>
+      <w:r>
+        <w:t xml:space="preserve"> application</w:t>
+      </w:r>
       <w:r>
         <w:t xml:space="preserve"> to display submitted, active, and previous tasks.</w:t>
       </w:r>
@@ -2387,25 +2834,7 @@
       </w:r>
     </w:p>
   </w:comment>
-  <w:comment w:id="1" w:author="Frank Heinrich" w:date="2024-01-29T13:52:00Z" w:initials="FH">
-    <w:p>
-      <w:r>
-        <w:rPr>
-          <w:rStyle w:val="CommentReference"/>
-        </w:rPr>
-        <w:annotationRef/>
-      </w:r>
-      <w:r>
-        <w:rPr>
-          <w:color w:val="000000"/>
-          <w:sz w:val="20"/>
-          <w:szCs w:val="20"/>
-        </w:rPr>
-        <w:t>Transfer tasks need to mark the target channel as idle, as well. Check that this is implemented in the code.</w:t>
-      </w:r>
-    </w:p>
-  </w:comment>
-  <w:comment w:id="2" w:author="Frank Heinrich" w:date="2024-01-29T13:51:00Z" w:initials="FH">
+  <w:comment w:id="1" w:author="Frank Heinrich" w:date="2024-01-29T13:51:00Z" w:initials="FH">
     <w:p>
       <w:r>
         <w:rPr>
@@ -2420,60 +2849,6 @@
           <w:szCs w:val="20"/>
         </w:rPr>
         <w:t>Successful execution currently is indicated by the channel status going back to IDLE. There is no more elaborated exception control implemented at this stage. If a channel does not go back to IDLE because of an error, it will remain blocked.</w:t>
-      </w:r>
-    </w:p>
-  </w:comment>
-  <w:comment w:id="3" w:author="Frank Heinrich" w:date="2024-01-29T14:52:00Z" w:initials="FH">
-    <w:p>
-      <w:r>
-        <w:rPr>
-          <w:rStyle w:val="CommentReference"/>
-        </w:rPr>
-        <w:annotationRef/>
-      </w:r>
-      <w:r>
-        <w:rPr>
-          <w:color w:val="000000"/>
-          <w:sz w:val="20"/>
-          <w:szCs w:val="20"/>
-        </w:rPr>
-        <w:t>Check for implementation.</w:t>
-      </w:r>
-    </w:p>
-  </w:comment>
-  <w:comment w:id="4" w:author="Frank Heinrich" w:date="2024-01-29T13:58:00Z" w:initials="FH">
-    <w:p>
-      <w:r>
-        <w:rPr>
-          <w:rStyle w:val="CommentReference"/>
-        </w:rPr>
-        <w:annotationRef/>
-      </w:r>
-      <w:r>
-        <w:rPr>
-          <w:color w:val="000000"/>
-          <w:sz w:val="20"/>
-          <w:szCs w:val="20"/>
-        </w:rPr>
-        <w:t>Check if implemented.</w:t>
-      </w:r>
-    </w:p>
-  </w:comment>
-  <w:comment w:id="5" w:author="Frank Heinrich" w:date="2024-01-29T13:58:00Z" w:initials="FH">
-    <w:p>
-      <w:r>
-        <w:rPr>
-          <w:rStyle w:val="CommentReference"/>
-        </w:rPr>
-        <w:annotationRef/>
-      </w:r>
-      <w:r>
-        <w:rPr>
-          <w:color w:val="000000"/>
-          <w:sz w:val="20"/>
-          <w:szCs w:val="20"/>
-        </w:rPr>
-        <w:t>Not yet implemented.</w:t>
       </w:r>
     </w:p>
   </w:comment>
@@ -2483,33 +2858,21 @@
 <file path=word/commentsExtended.xml><?xml version="1.0" encoding="utf-8"?>
 <w15:commentsEx xmlns:wpc="http://schemas.microsoft.com/office/word/2010/wordprocessingCanvas" xmlns:cx="http://schemas.microsoft.com/office/drawing/2014/chartex" xmlns:cx1="http://schemas.microsoft.com/office/drawing/2015/9/8/chartex" xmlns:cx2="http://schemas.microsoft.com/office/drawing/2015/10/21/chartex" xmlns:cx3="http://schemas.microsoft.com/office/drawing/2016/5/9/chartex" xmlns:cx4="http://schemas.microsoft.com/office/drawing/2016/5/10/chartex" xmlns:cx5="http://schemas.microsoft.com/office/drawing/2016/5/11/chartex" xmlns:cx6="http://schemas.microsoft.com/office/drawing/2016/5/12/chartex" xmlns:cx7="http://schemas.microsoft.com/office/drawing/2016/5/13/chartex" xmlns:cx8="http://schemas.microsoft.com/office/drawing/2016/5/14/chartex" xmlns:mc="http://schemas.openxmlformats.org/markup-compatibility/2006" xmlns:aink="http://schemas.microsoft.com/office/drawing/2016/ink" xmlns:am3d="http://schemas.microsoft.com/office/drawing/2017/model3d" xmlns:o="urn:schemas-microsoft-com:office:office" xmlns:oel="http://schemas.microsoft.com/office/2019/extlst" xmlns:r="http://schemas.openxmlformats.org/officeDocument/2006/relationships" xmlns:m="http://schemas.openxmlformats.org/officeDocument/2006/math" xmlns:v="urn:schemas-microsoft-com:vml" xmlns:wp14="http://schemas.microsoft.com/office/word/2010/wordprocessingDrawing" xmlns:wp="http://schemas.openxmlformats.org/drawingml/2006/wordprocessingDrawing" xmlns:w10="urn:schemas-microsoft-com:office:word" xmlns:w="http://schemas.openxmlformats.org/wordprocessingml/2006/main" xmlns:w14="http://schemas.microsoft.com/office/word/2010/wordml" xmlns:w15="http://schemas.microsoft.com/office/word/2012/wordml" xmlns:w16cex="http://schemas.microsoft.com/office/word/2018/wordml/cex" xmlns:w16cid="http://schemas.microsoft.com/office/word/2016/wordml/cid" xmlns:w16="http://schemas.microsoft.com/office/word/2018/wordml" xmlns:w16sdtdh="http://schemas.microsoft.com/office/word/2020/wordml/sdtdatahash" xmlns:w16se="http://schemas.microsoft.com/office/word/2015/wordml/symex" xmlns:wpg="http://schemas.microsoft.com/office/word/2010/wordprocessingGroup" xmlns:wpi="http://schemas.microsoft.com/office/word/2010/wordprocessingInk" xmlns:wne="http://schemas.microsoft.com/office/word/2006/wordml" xmlns:wps="http://schemas.microsoft.com/office/word/2010/wordprocessingShape" mc:Ignorable="w14 w15 w16se w16cid w16 w16cex w16sdtdh wp14">
   <w15:commentEx w15:paraId="20CC4226" w15:done="0"/>
-  <w15:commentEx w15:paraId="389CA16B" w15:done="0"/>
   <w15:commentEx w15:paraId="69A42629" w15:done="0"/>
-  <w15:commentEx w15:paraId="685A3E05" w15:done="0"/>
-  <w15:commentEx w15:paraId="1D0FEDD0" w15:done="0"/>
-  <w15:commentEx w15:paraId="242F62C7" w15:done="0"/>
 </w15:commentsEx>
 </file>
 
 <file path=word/commentsExtensible.xml><?xml version="1.0" encoding="utf-8"?>
 <w16cex:commentsExtensible xmlns:wpc="http://schemas.microsoft.com/office/word/2010/wordprocessingCanvas" xmlns:cx="http://schemas.microsoft.com/office/drawing/2014/chartex" xmlns:cx1="http://schemas.microsoft.com/office/drawing/2015/9/8/chartex" xmlns:cx2="http://schemas.microsoft.com/office/drawing/2015/10/21/chartex" xmlns:cx3="http://schemas.microsoft.com/office/drawing/2016/5/9/chartex" xmlns:cx4="http://schemas.microsoft.com/office/drawing/2016/5/10/chartex" xmlns:cx5="http://schemas.microsoft.com/office/drawing/2016/5/11/chartex" xmlns:cx6="http://schemas.microsoft.com/office/drawing/2016/5/12/chartex" xmlns:cx7="http://schemas.microsoft.com/office/drawing/2016/5/13/chartex" xmlns:cx8="http://schemas.microsoft.com/office/drawing/2016/5/14/chartex" xmlns:cr="http://schemas.microsoft.com/office/comments/2020/reactions" xmlns:mc="http://schemas.openxmlformats.org/markup-compatibility/2006" xmlns:aink="http://schemas.microsoft.com/office/drawing/2016/ink" xmlns:am3d="http://schemas.microsoft.com/office/drawing/2017/model3d" xmlns:o="urn:schemas-microsoft-com:office:office" xmlns:oel="http://schemas.microsoft.com/office/2019/extlst" xmlns:r="http://schemas.openxmlformats.org/officeDocument/2006/relationships" xmlns:m="http://schemas.openxmlformats.org/officeDocument/2006/math" xmlns:v="urn:schemas-microsoft-com:vml" xmlns:wp14="http://schemas.microsoft.com/office/word/2010/wordprocessingDrawing" xmlns:wp="http://schemas.openxmlformats.org/drawingml/2006/wordprocessingDrawing" xmlns:w10="urn:schemas-microsoft-com:office:word" xmlns:w="http://schemas.openxmlformats.org/wordprocessingml/2006/main" xmlns:w14="http://schemas.microsoft.com/office/word/2010/wordml" xmlns:w15="http://schemas.microsoft.com/office/word/2012/wordml" xmlns:w16cex="http://schemas.microsoft.com/office/word/2018/wordml/cex" xmlns:w16cid="http://schemas.microsoft.com/office/word/2016/wordml/cid" xmlns:w16="http://schemas.microsoft.com/office/word/2018/wordml" xmlns:w16sdtdh="http://schemas.microsoft.com/office/word/2020/wordml/sdtdatahash" xmlns:w16se="http://schemas.microsoft.com/office/word/2015/wordml/symex" xmlns:wpg="http://schemas.microsoft.com/office/word/2010/wordprocessingGroup" xmlns:wpi="http://schemas.microsoft.com/office/word/2010/wordprocessingInk" xmlns:wne="http://schemas.microsoft.com/office/word/2006/wordml" xmlns:wps="http://schemas.microsoft.com/office/word/2010/wordprocessingShape" mc:Ignorable="w14 w15 w16se w16cid w16 w16cex w16sdtdh cr wp14">
   <w16cex:commentExtensible w16cex:durableId="7DBB5C77" w16cex:dateUtc="2024-01-29T18:45:00Z"/>
-  <w16cex:commentExtensible w16cex:durableId="5AD8E1E6" w16cex:dateUtc="2024-01-29T18:52:00Z"/>
   <w16cex:commentExtensible w16cex:durableId="777AEAE0" w16cex:dateUtc="2024-01-29T18:51:00Z"/>
-  <w16cex:commentExtensible w16cex:durableId="692B2FF2" w16cex:dateUtc="2024-01-29T19:52:00Z"/>
-  <w16cex:commentExtensible w16cex:durableId="0E57DF95" w16cex:dateUtc="2024-01-29T18:58:00Z"/>
-  <w16cex:commentExtensible w16cex:durableId="02E5942E" w16cex:dateUtc="2024-01-29T18:58:00Z"/>
 </w16cex:commentsExtensible>
 </file>
 
 <file path=word/commentsIds.xml><?xml version="1.0" encoding="utf-8"?>
 <w16cid:commentsIds xmlns:wpc="http://schemas.microsoft.com/office/word/2010/wordprocessingCanvas" xmlns:cx="http://schemas.microsoft.com/office/drawing/2014/chartex" xmlns:cx1="http://schemas.microsoft.com/office/drawing/2015/9/8/chartex" xmlns:cx2="http://schemas.microsoft.com/office/drawing/2015/10/21/chartex" xmlns:cx3="http://schemas.microsoft.com/office/drawing/2016/5/9/chartex" xmlns:cx4="http://schemas.microsoft.com/office/drawing/2016/5/10/chartex" xmlns:cx5="http://schemas.microsoft.com/office/drawing/2016/5/11/chartex" xmlns:cx6="http://schemas.microsoft.com/office/drawing/2016/5/12/chartex" xmlns:cx7="http://schemas.microsoft.com/office/drawing/2016/5/13/chartex" xmlns:cx8="http://schemas.microsoft.com/office/drawing/2016/5/14/chartex" xmlns:mc="http://schemas.openxmlformats.org/markup-compatibility/2006" xmlns:aink="http://schemas.microsoft.com/office/drawing/2016/ink" xmlns:am3d="http://schemas.microsoft.com/office/drawing/2017/model3d" xmlns:o="urn:schemas-microsoft-com:office:office" xmlns:oel="http://schemas.microsoft.com/office/2019/extlst" xmlns:r="http://schemas.openxmlformats.org/officeDocument/2006/relationships" xmlns:m="http://schemas.openxmlformats.org/officeDocument/2006/math" xmlns:v="urn:schemas-microsoft-com:vml" xmlns:wp14="http://schemas.microsoft.com/office/word/2010/wordprocessingDrawing" xmlns:wp="http://schemas.openxmlformats.org/drawingml/2006/wordprocessingDrawing" xmlns:w10="urn:schemas-microsoft-com:office:word" xmlns:w="http://schemas.openxmlformats.org/wordprocessingml/2006/main" xmlns:w14="http://schemas.microsoft.com/office/word/2010/wordml" xmlns:w15="http://schemas.microsoft.com/office/word/2012/wordml" xmlns:w16cex="http://schemas.microsoft.com/office/word/2018/wordml/cex" xmlns:w16cid="http://schemas.microsoft.com/office/word/2016/wordml/cid" xmlns:w16="http://schemas.microsoft.com/office/word/2018/wordml" xmlns:w16sdtdh="http://schemas.microsoft.com/office/word/2020/wordml/sdtdatahash" xmlns:w16se="http://schemas.microsoft.com/office/word/2015/wordml/symex" xmlns:wpg="http://schemas.microsoft.com/office/word/2010/wordprocessingGroup" xmlns:wpi="http://schemas.microsoft.com/office/word/2010/wordprocessingInk" xmlns:wne="http://schemas.microsoft.com/office/word/2006/wordml" xmlns:wps="http://schemas.microsoft.com/office/word/2010/wordprocessingShape" mc:Ignorable="w14 w15 w16se w16cid w16 w16cex w16sdtdh wp14">
   <w16cid:commentId w16cid:paraId="20CC4226" w16cid:durableId="7DBB5C77"/>
-  <w16cid:commentId w16cid:paraId="389CA16B" w16cid:durableId="5AD8E1E6"/>
   <w16cid:commentId w16cid:paraId="69A42629" w16cid:durableId="777AEAE0"/>
-  <w16cid:commentId w16cid:paraId="685A3E05" w16cid:durableId="692B2FF2"/>
-  <w16cid:commentId w16cid:paraId="1D0FEDD0" w16cid:durableId="0E57DF95"/>
-  <w16cid:commentId w16cid:paraId="242F62C7" w16cid:durableId="02E5942E"/>
 </w16cid:commentsIds>
 </file>
 
@@ -3003,6 +3366,119 @@
       <w:pPr>
         <w:ind w:left="6480" w:hanging="180"/>
       </w:pPr>
+    </w:lvl>
+  </w:abstractNum>
+  <w:abstractNum w:abstractNumId="5" w15:restartNumberingAfterBreak="0">
+    <w:nsid w:val="78A7009D"/>
+    <w:multiLevelType w:val="hybridMultilevel"/>
+    <w:tmpl w:val="7D745502"/>
+    <w:lvl w:ilvl="0" w:tplc="04090001">
+      <w:start w:val="1"/>
+      <w:numFmt w:val="bullet"/>
+      <w:lvlText w:val=""/>
+      <w:lvlJc w:val="left"/>
+      <w:pPr>
+        <w:ind w:left="720" w:hanging="360"/>
+      </w:pPr>
+      <w:rPr>
+        <w:rFonts w:ascii="Symbol" w:hAnsi="Symbol" w:hint="default"/>
+      </w:rPr>
+    </w:lvl>
+    <w:lvl w:ilvl="1" w:tplc="04090003">
+      <w:start w:val="1"/>
+      <w:numFmt w:val="bullet"/>
+      <w:lvlText w:val="o"/>
+      <w:lvlJc w:val="left"/>
+      <w:pPr>
+        <w:ind w:left="1440" w:hanging="360"/>
+      </w:pPr>
+      <w:rPr>
+        <w:rFonts w:ascii="Courier New" w:hAnsi="Courier New" w:cs="Courier New" w:hint="default"/>
+      </w:rPr>
+    </w:lvl>
+    <w:lvl w:ilvl="2" w:tplc="04090005">
+      <w:start w:val="1"/>
+      <w:numFmt w:val="bullet"/>
+      <w:lvlText w:val=""/>
+      <w:lvlJc w:val="left"/>
+      <w:pPr>
+        <w:ind w:left="2160" w:hanging="360"/>
+      </w:pPr>
+      <w:rPr>
+        <w:rFonts w:ascii="Wingdings" w:hAnsi="Wingdings" w:hint="default"/>
+      </w:rPr>
+    </w:lvl>
+    <w:lvl w:ilvl="3" w:tplc="04090001" w:tentative="1">
+      <w:start w:val="1"/>
+      <w:numFmt w:val="bullet"/>
+      <w:lvlText w:val=""/>
+      <w:lvlJc w:val="left"/>
+      <w:pPr>
+        <w:ind w:left="2880" w:hanging="360"/>
+      </w:pPr>
+      <w:rPr>
+        <w:rFonts w:ascii="Symbol" w:hAnsi="Symbol" w:hint="default"/>
+      </w:rPr>
+    </w:lvl>
+    <w:lvl w:ilvl="4" w:tplc="04090003" w:tentative="1">
+      <w:start w:val="1"/>
+      <w:numFmt w:val="bullet"/>
+      <w:lvlText w:val="o"/>
+      <w:lvlJc w:val="left"/>
+      <w:pPr>
+        <w:ind w:left="3600" w:hanging="360"/>
+      </w:pPr>
+      <w:rPr>
+        <w:rFonts w:ascii="Courier New" w:hAnsi="Courier New" w:cs="Courier New" w:hint="default"/>
+      </w:rPr>
+    </w:lvl>
+    <w:lvl w:ilvl="5" w:tplc="04090005" w:tentative="1">
+      <w:start w:val="1"/>
+      <w:numFmt w:val="bullet"/>
+      <w:lvlText w:val=""/>
+      <w:lvlJc w:val="left"/>
+      <w:pPr>
+        <w:ind w:left="4320" w:hanging="360"/>
+      </w:pPr>
+      <w:rPr>
+        <w:rFonts w:ascii="Wingdings" w:hAnsi="Wingdings" w:hint="default"/>
+      </w:rPr>
+    </w:lvl>
+    <w:lvl w:ilvl="6" w:tplc="04090001" w:tentative="1">
+      <w:start w:val="1"/>
+      <w:numFmt w:val="bullet"/>
+      <w:lvlText w:val=""/>
+      <w:lvlJc w:val="left"/>
+      <w:pPr>
+        <w:ind w:left="5040" w:hanging="360"/>
+      </w:pPr>
+      <w:rPr>
+        <w:rFonts w:ascii="Symbol" w:hAnsi="Symbol" w:hint="default"/>
+      </w:rPr>
+    </w:lvl>
+    <w:lvl w:ilvl="7" w:tplc="04090003" w:tentative="1">
+      <w:start w:val="1"/>
+      <w:numFmt w:val="bullet"/>
+      <w:lvlText w:val="o"/>
+      <w:lvlJc w:val="left"/>
+      <w:pPr>
+        <w:ind w:left="5760" w:hanging="360"/>
+      </w:pPr>
+      <w:rPr>
+        <w:rFonts w:ascii="Courier New" w:hAnsi="Courier New" w:cs="Courier New" w:hint="default"/>
+      </w:rPr>
+    </w:lvl>
+    <w:lvl w:ilvl="8" w:tplc="04090005" w:tentative="1">
+      <w:start w:val="1"/>
+      <w:numFmt w:val="bullet"/>
+      <w:lvlText w:val=""/>
+      <w:lvlJc w:val="left"/>
+      <w:pPr>
+        <w:ind w:left="6480" w:hanging="360"/>
+      </w:pPr>
+      <w:rPr>
+        <w:rFonts w:ascii="Wingdings" w:hAnsi="Wingdings" w:hint="default"/>
+      </w:rPr>
     </w:lvl>
   </w:abstractNum>
   <w:num w:numId="1" w16cid:durableId="28116059">
@@ -3019,6 +3495,9 @@
   </w:num>
   <w:num w:numId="5" w16cid:durableId="1561091707">
     <w:abstractNumId w:val="4"/>
+  </w:num>
+  <w:num w:numId="6" w16cid:durableId="574436701">
+    <w:abstractNumId w:val="5"/>
   </w:num>
 </w:numbering>
 </file>

</xml_diff>

<commit_message>
Implemented rinses via non-channel transfers. Implemented channel-less tasks. Bugfixes.
</commit_message>
<xml_diff>
--- a/documentation/Autocontrol Flask Server Documentation.docx
+++ b/documentation/Autocontrol Flask Server Documentation.docx
@@ -445,7 +445,21 @@
             </w:r>
             <w:proofErr w:type="spellEnd"/>
             <w:r>
-              <w:t>, prepare, transfer, measure, shut down, exit</w:t>
+              <w:t>, prepare, transfer, measure,</w:t>
+            </w:r>
+            <w:r>
+              <w:t xml:space="preserve"> </w:t>
+            </w:r>
+            <w:proofErr w:type="spellStart"/>
+            <w:r>
+              <w:t>no_channel</w:t>
+            </w:r>
+            <w:proofErr w:type="spellEnd"/>
+            <w:r>
+              <w:t>,</w:t>
+            </w:r>
+            <w:r>
+              <w:t xml:space="preserve"> shut down</w:t>
             </w:r>
           </w:p>
         </w:tc>
@@ -1378,6 +1392,148 @@
             </w:pPr>
             <w:proofErr w:type="spellStart"/>
             <w:r>
+              <w:t>non_channel_source</w:t>
+            </w:r>
+            <w:proofErr w:type="spellEnd"/>
+          </w:p>
+        </w:tc>
+        <w:tc>
+          <w:tcPr>
+            <w:tcW w:w="816" w:type="dxa"/>
+          </w:tcPr>
+          <w:p>
+            <w:pPr>
+              <w:pStyle w:val="ListParagraph"/>
+              <w:ind w:left="0"/>
+            </w:pPr>
+            <w:r>
+              <w:t>str</w:t>
+            </w:r>
+          </w:p>
+        </w:tc>
+        <w:tc>
+          <w:tcPr>
+            <w:tcW w:w="1209" w:type="dxa"/>
+          </w:tcPr>
+          <w:p>
+            <w:pPr>
+              <w:pStyle w:val="ListParagraph"/>
+              <w:ind w:left="0"/>
+            </w:pPr>
+            <w:r>
+              <w:t>transfer</w:t>
+            </w:r>
+          </w:p>
+        </w:tc>
+        <w:tc>
+          <w:tcPr>
+            <w:tcW w:w="2520" w:type="dxa"/>
+          </w:tcPr>
+          <w:p>
+            <w:pPr>
+              <w:pStyle w:val="ListParagraph"/>
+              <w:ind w:left="0"/>
+            </w:pPr>
+            <w:r>
+              <w:t>A source that is not a channel such as a reservoir for rinses.</w:t>
+            </w:r>
+          </w:p>
+        </w:tc>
+        <w:tc>
+          <w:tcPr>
+            <w:tcW w:w="2245" w:type="dxa"/>
+          </w:tcPr>
+          <w:p>
+            <w:pPr>
+              <w:pStyle w:val="ListParagraph"/>
+              <w:ind w:left="0"/>
+            </w:pPr>
+          </w:p>
+        </w:tc>
+      </w:tr>
+      <w:tr>
+        <w:tc>
+          <w:tcPr>
+            <w:tcW w:w="1840" w:type="dxa"/>
+          </w:tcPr>
+          <w:p>
+            <w:pPr>
+              <w:pStyle w:val="ListParagraph"/>
+              <w:ind w:left="0"/>
+            </w:pPr>
+            <w:proofErr w:type="spellStart"/>
+            <w:r>
+              <w:t>non_channel_target</w:t>
+            </w:r>
+            <w:proofErr w:type="spellEnd"/>
+          </w:p>
+        </w:tc>
+        <w:tc>
+          <w:tcPr>
+            <w:tcW w:w="816" w:type="dxa"/>
+          </w:tcPr>
+          <w:p>
+            <w:pPr>
+              <w:pStyle w:val="ListParagraph"/>
+              <w:ind w:left="0"/>
+            </w:pPr>
+            <w:r>
+              <w:t>str</w:t>
+            </w:r>
+          </w:p>
+        </w:tc>
+        <w:tc>
+          <w:tcPr>
+            <w:tcW w:w="1209" w:type="dxa"/>
+          </w:tcPr>
+          <w:p>
+            <w:pPr>
+              <w:pStyle w:val="ListParagraph"/>
+              <w:ind w:left="0"/>
+            </w:pPr>
+            <w:r>
+              <w:t>transfer</w:t>
+            </w:r>
+          </w:p>
+        </w:tc>
+        <w:tc>
+          <w:tcPr>
+            <w:tcW w:w="2520" w:type="dxa"/>
+          </w:tcPr>
+          <w:p>
+            <w:pPr>
+              <w:pStyle w:val="ListParagraph"/>
+              <w:ind w:left="0"/>
+            </w:pPr>
+            <w:r>
+              <w:t>A target that is not a channel such as a waste line.</w:t>
+            </w:r>
+          </w:p>
+        </w:tc>
+        <w:tc>
+          <w:tcPr>
+            <w:tcW w:w="2245" w:type="dxa"/>
+          </w:tcPr>
+          <w:p>
+            <w:pPr>
+              <w:pStyle w:val="ListParagraph"/>
+              <w:ind w:left="0"/>
+            </w:pPr>
+          </w:p>
+        </w:tc>
+      </w:tr>
+      <w:tr>
+        <w:tc>
+          <w:tcPr>
+            <w:tcW w:w="1840" w:type="dxa"/>
+          </w:tcPr>
+          <w:p>
+            <w:pPr>
+              <w:pStyle w:val="ListParagraph"/>
+              <w:ind w:left="0"/>
+            </w:pPr>
+            <w:proofErr w:type="spellStart"/>
+            <w:r>
               <w:t>wait_for_queue_to_empty</w:t>
             </w:r>
             <w:proofErr w:type="spellEnd"/>
@@ -1658,6 +1814,7 @@
         </w:numPr>
       </w:pPr>
       <w:r>
+        <w:lastRenderedPageBreak/>
         <w:t xml:space="preserve">…: </w:t>
       </w:r>
       <w:r>
@@ -1716,7 +1873,6 @@
         <w:pStyle w:val="Heading3"/>
       </w:pPr>
       <w:r>
-        <w:lastRenderedPageBreak/>
         <w:t>transfer</w:t>
       </w:r>
     </w:p>
@@ -1933,6 +2089,22 @@
       <w:pPr>
         <w:pStyle w:val="Heading3"/>
       </w:pPr>
+      <w:proofErr w:type="spellStart"/>
+      <w:r>
+        <w:t>no_channel</w:t>
+      </w:r>
+      <w:proofErr w:type="spellEnd"/>
+    </w:p>
+    <w:p>
+      <w:r>
+        <w:t>This is a channel-less task that will set the entire device to BUSY while being executed, and back to UP when finished.</w:t>
+      </w:r>
+    </w:p>
+    <w:p/>
+    <w:p>
+      <w:pPr>
+        <w:pStyle w:val="Heading3"/>
+      </w:pPr>
       <w:r>
         <w:t>shutdown</w:t>
       </w:r>
@@ -2580,6 +2752,7 @@
         <w:ind w:left="4320" w:hanging="4320"/>
       </w:pPr>
       <w:r>
+        <w:lastRenderedPageBreak/>
         <w:t>Submits a preparation task to the device,</w:t>
       </w:r>
       <w:r>

</xml_diff>

<commit_message>
Set up new task object in task.py that will serve autocontrol and programs submitting tasks.
</commit_message>
<xml_diff>
--- a/documentation/Autocontrol Flask Server Documentation.docx
+++ b/documentation/Autocontrol Flask Server Documentation.docx
@@ -114,30 +114,10 @@
     </w:p>
     <w:p>
       <w:r>
-        <w:t>When consistently auto-selecting channels, the algorithm will determine a route of the sample material through connected devices, which is reused for all successive tasks concerning this sample and device</w:t>
-      </w:r>
-      <w:r>
-        <w:t xml:space="preserve"> if channel mode is set to ‘reuse’</w:t>
-      </w:r>
-      <w:r>
-        <w:t xml:space="preserve">. If channels are available and the device is not busy, successive </w:t>
-      </w:r>
-      <w:r>
-        <w:t>tasks</w:t>
-      </w:r>
-      <w:r>
-        <w:t xml:space="preserve"> are processed in parallel</w:t>
-      </w:r>
-      <w:r>
-        <w:t xml:space="preserve">. Such tasks can be for different samples. </w:t>
-      </w:r>
-      <w:proofErr w:type="spellStart"/>
-      <w:r>
-        <w:t>A</w:t>
-      </w:r>
-      <w:proofErr w:type="spellEnd"/>
-      <w:r>
-        <w:t xml:space="preserve"> sample is defined by having the same sample number, otherwise, Autocontrol is agnostic.</w:t>
+        <w:t xml:space="preserve">When consistently auto-selecting channels, the algorithm will determine a route of the sample material through connected devices, which is reused for all successive tasks concerning this sample and device if channel mode is set to ‘reuse’. If channels are available and the device is not busy, successive tasks are processed in parallel. Such tasks can be for different samples. </w:t>
+      </w:r>
+      <w:r>
+        <w:t>A sample is defined by having the same sample number, otherwise, Autocontrol is agnostic.</w:t>
       </w:r>
       <w:r>
         <w:t xml:space="preserve"> Samples with a lower sample number have a higher priority in task execution. Tasks that are submitted earlier have a higher priority than later tasks.</w:t>
@@ -214,7 +194,21 @@
         <w:t xml:space="preserve"> device</w:t>
       </w:r>
       <w:r>
-        <w:t xml:space="preserve"> queue. The request data must include the following fields:</w:t>
+        <w:t xml:space="preserve"> queue. The request data </w:t>
+      </w:r>
+      <w:r>
+        <w:t xml:space="preserve">is of type </w:t>
+      </w:r>
+      <w:proofErr w:type="spellStart"/>
+      <w:r>
+        <w:t>autocontrol.task.Task</w:t>
+      </w:r>
+      <w:proofErr w:type="spellEnd"/>
+      <w:r>
+        <w:t xml:space="preserve"> and </w:t>
+      </w:r>
+      <w:r>
+        <w:t>must include the following fields:</w:t>
       </w:r>
     </w:p>
     <w:p>
@@ -336,7 +330,7 @@
               <w:ind w:left="0"/>
             </w:pPr>
             <w:r>
-              <w:t>task</w:t>
+              <w:t>id</w:t>
             </w:r>
           </w:p>
         </w:tc>
@@ -349,11 +343,9 @@
               <w:pStyle w:val="ListParagraph"/>
               <w:ind w:left="0"/>
             </w:pPr>
-            <w:proofErr w:type="spellStart"/>
-            <w:r>
-              <w:t>dict</w:t>
-            </w:r>
-            <w:proofErr w:type="spellEnd"/>
+            <w:r>
+              <w:t>UUID</w:t>
+            </w:r>
           </w:p>
         </w:tc>
         <w:tc>
@@ -366,7 +358,7 @@
               <w:ind w:left="0"/>
             </w:pPr>
             <w:r>
-              <w:t>a dictionary describing the task to be executed by the instrument. This field is passed on to the instrument API</w:t>
+              <w:t>task ID</w:t>
             </w:r>
           </w:p>
         </w:tc>
@@ -392,29 +384,32 @@
               <w:pStyle w:val="ListParagraph"/>
               <w:ind w:left="0"/>
             </w:pPr>
+            <w:r>
+              <w:t>task</w:t>
+            </w:r>
+            <w:r>
+              <w:t>s</w:t>
+            </w:r>
+          </w:p>
+        </w:tc>
+        <w:tc>
+          <w:tcPr>
+            <w:tcW w:w="885" w:type="dxa"/>
+          </w:tcPr>
+          <w:p>
+            <w:pPr>
+              <w:pStyle w:val="ListParagraph"/>
+              <w:ind w:left="0"/>
+            </w:pPr>
             <w:proofErr w:type="spellStart"/>
             <w:r>
-              <w:t>task_type</w:t>
+              <w:t>dict</w:t>
             </w:r>
             <w:proofErr w:type="spellEnd"/>
           </w:p>
         </w:tc>
         <w:tc>
           <w:tcPr>
-            <w:tcW w:w="885" w:type="dxa"/>
-          </w:tcPr>
-          <w:p>
-            <w:pPr>
-              <w:pStyle w:val="ListParagraph"/>
-              <w:ind w:left="0"/>
-            </w:pPr>
-            <w:r>
-              <w:t>str</w:t>
-            </w:r>
-          </w:p>
-        </w:tc>
-        <w:tc>
-          <w:tcPr>
             <w:tcW w:w="3240" w:type="dxa"/>
           </w:tcPr>
           <w:p>
@@ -423,10 +418,7 @@
               <w:ind w:left="0"/>
             </w:pPr>
             <w:r>
-              <w:t>a generic label for the type of a task</w:t>
-            </w:r>
-            <w:r>
-              <w:t xml:space="preserve"> as recognized by Autocontrol</w:t>
+              <w:t>a dictionary describing the task to be executed by the instrument. This field is passed on to the instrument API</w:t>
             </w:r>
           </w:p>
         </w:tc>
@@ -439,28 +431,6 @@
               <w:pStyle w:val="ListParagraph"/>
               <w:ind w:left="0"/>
             </w:pPr>
-            <w:proofErr w:type="spellStart"/>
-            <w:r>
-              <w:t>init</w:t>
-            </w:r>
-            <w:proofErr w:type="spellEnd"/>
-            <w:r>
-              <w:t>, prepare, transfer, measure,</w:t>
-            </w:r>
-            <w:r>
-              <w:t xml:space="preserve"> </w:t>
-            </w:r>
-            <w:proofErr w:type="spellStart"/>
-            <w:r>
-              <w:t>no_channel</w:t>
-            </w:r>
-            <w:proofErr w:type="spellEnd"/>
-            <w:r>
-              <w:t>,</w:t>
-            </w:r>
-            <w:r>
-              <w:t xml:space="preserve"> shut down</w:t>
-            </w:r>
           </w:p>
         </w:tc>
       </w:tr>
@@ -476,7 +446,7 @@
             </w:pPr>
             <w:proofErr w:type="spellStart"/>
             <w:r>
-              <w:t>sample_number</w:t>
+              <w:t>task_type</w:t>
             </w:r>
             <w:proofErr w:type="spellEnd"/>
           </w:p>
@@ -491,7 +461,7 @@
               <w:ind w:left="0"/>
             </w:pPr>
             <w:r>
-              <w:t>int</w:t>
+              <w:t>str</w:t>
             </w:r>
           </w:p>
         </w:tc>
@@ -505,7 +475,10 @@
               <w:ind w:left="0"/>
             </w:pPr>
             <w:r>
-              <w:t>an ascending sample ID</w:t>
+              <w:t>a generic label for the type of a task</w:t>
+            </w:r>
+            <w:r>
+              <w:t xml:space="preserve"> as recognized by Autocontrol</w:t>
             </w:r>
           </w:p>
         </w:tc>
@@ -518,173 +491,28 @@
               <w:pStyle w:val="ListParagraph"/>
               <w:ind w:left="0"/>
             </w:pPr>
-          </w:p>
-        </w:tc>
-      </w:tr>
-      <w:tr>
-        <w:tc>
-          <w:tcPr>
-            <w:tcW w:w="1810" w:type="dxa"/>
-          </w:tcPr>
-          <w:p>
-            <w:pPr>
-              <w:pStyle w:val="ListParagraph"/>
-              <w:ind w:left="0"/>
-            </w:pPr>
-            <w:r>
-              <w:t>device</w:t>
-            </w:r>
-          </w:p>
-        </w:tc>
-        <w:tc>
-          <w:tcPr>
-            <w:tcW w:w="885" w:type="dxa"/>
-          </w:tcPr>
-          <w:p>
-            <w:pPr>
-              <w:pStyle w:val="ListParagraph"/>
-              <w:ind w:left="0"/>
-            </w:pPr>
-            <w:r>
-              <w:t>str</w:t>
-            </w:r>
-          </w:p>
-        </w:tc>
-        <w:tc>
-          <w:tcPr>
-            <w:tcW w:w="3240" w:type="dxa"/>
-          </w:tcPr>
-          <w:p>
-            <w:pPr>
-              <w:pStyle w:val="ListParagraph"/>
-              <w:ind w:left="0"/>
-            </w:pPr>
-            <w:r>
-              <w:t>device name for the task</w:t>
-            </w:r>
-          </w:p>
-        </w:tc>
-        <w:tc>
-          <w:tcPr>
-            <w:tcW w:w="2695" w:type="dxa"/>
-          </w:tcPr>
-          <w:p>
-            <w:pPr>
-              <w:pStyle w:val="ListParagraph"/>
-              <w:ind w:left="0"/>
-            </w:pPr>
-          </w:p>
-        </w:tc>
-      </w:tr>
-      <w:tr>
-        <w:tc>
-          <w:tcPr>
-            <w:tcW w:w="1810" w:type="dxa"/>
-          </w:tcPr>
-          <w:p>
-            <w:pPr>
-              <w:pStyle w:val="ListParagraph"/>
-              <w:ind w:left="0"/>
-            </w:pPr>
-            <w:r>
-              <w:t>channel</w:t>
-            </w:r>
-          </w:p>
-        </w:tc>
-        <w:tc>
-          <w:tcPr>
-            <w:tcW w:w="885" w:type="dxa"/>
-          </w:tcPr>
-          <w:p>
-            <w:pPr>
-              <w:pStyle w:val="ListParagraph"/>
-              <w:ind w:left="0"/>
-            </w:pPr>
-            <w:r>
-              <w:t>int</w:t>
-            </w:r>
-          </w:p>
-        </w:tc>
-        <w:tc>
-          <w:tcPr>
-            <w:tcW w:w="3240" w:type="dxa"/>
-          </w:tcPr>
-          <w:p>
-            <w:pPr>
-              <w:pStyle w:val="ListParagraph"/>
-              <w:ind w:left="0"/>
-            </w:pPr>
-            <w:r>
-              <w:t>the channel to be used,  None for auto-select</w:t>
-            </w:r>
-          </w:p>
-        </w:tc>
-        <w:tc>
-          <w:tcPr>
-            <w:tcW w:w="2695" w:type="dxa"/>
-          </w:tcPr>
-          <w:p>
-            <w:pPr>
-              <w:pStyle w:val="ListParagraph"/>
-              <w:ind w:left="0"/>
-            </w:pPr>
-          </w:p>
-        </w:tc>
-      </w:tr>
-      <w:tr>
-        <w:tc>
-          <w:tcPr>
-            <w:tcW w:w="1810" w:type="dxa"/>
-          </w:tcPr>
-          <w:p>
-            <w:pPr>
-              <w:pStyle w:val="ListParagraph"/>
-              <w:ind w:left="0"/>
-            </w:pPr>
-            <w:r>
-              <w:t>md</w:t>
-            </w:r>
-          </w:p>
-        </w:tc>
-        <w:tc>
-          <w:tcPr>
-            <w:tcW w:w="885" w:type="dxa"/>
-          </w:tcPr>
-          <w:p>
-            <w:pPr>
-              <w:pStyle w:val="ListParagraph"/>
-              <w:ind w:left="0"/>
-            </w:pPr>
             <w:proofErr w:type="spellStart"/>
             <w:r>
-              <w:t>dict</w:t>
+              <w:t>init</w:t>
             </w:r>
             <w:proofErr w:type="spellEnd"/>
-          </w:p>
-        </w:tc>
-        <w:tc>
-          <w:tcPr>
-            <w:tcW w:w="3240" w:type="dxa"/>
-          </w:tcPr>
-          <w:p>
-            <w:pPr>
-              <w:pStyle w:val="ListParagraph"/>
-              <w:ind w:left="0"/>
-            </w:pPr>
-            <w:r>
-              <w:t>metadata that will be saved with the results</w:t>
-            </w:r>
-          </w:p>
-        </w:tc>
-        <w:tc>
-          <w:tcPr>
-            <w:tcW w:w="2695" w:type="dxa"/>
-          </w:tcPr>
-          <w:p>
-            <w:pPr>
-              <w:pStyle w:val="ListParagraph"/>
-              <w:ind w:left="0"/>
-            </w:pPr>
+            <w:r>
+              <w:t>, prepare, transfer, measure,</w:t>
+            </w:r>
+            <w:r>
+              <w:t xml:space="preserve"> </w:t>
+            </w:r>
+            <w:proofErr w:type="spellStart"/>
+            <w:r>
+              <w:t>no_channel</w:t>
+            </w:r>
+            <w:proofErr w:type="spellEnd"/>
+            <w:r>
+              <w:t>,</w:t>
+            </w:r>
+            <w:r>
+              <w:t xml:space="preserve"> shut down</w:t>
+            </w:r>
           </w:p>
         </w:tc>
       </w:tr>
@@ -695,7 +523,15 @@
         <w:pStyle w:val="ListParagraph"/>
       </w:pPr>
       <w:r>
-        <w:t>For transfer tasks, additionally the following data fields are required:</w:t>
+        <w:t xml:space="preserve">The tasks subfield contains a list of sub-tasks farmed out to different instrument associated with the </w:t>
+      </w:r>
+      <w:proofErr w:type="spellStart"/>
+      <w:r>
+        <w:t>task_type</w:t>
+      </w:r>
+      <w:proofErr w:type="spellEnd"/>
+      <w:r>
+        <w:t xml:space="preserve"> given. Often, only one task for a particular device is provided, but for example, transfer tasks might contain a list of several devices involved in the transfer. </w:t>
       </w:r>
     </w:p>
     <w:tbl>
@@ -798,6 +634,13 @@
               </w:rPr>
               <w:t>Options</w:t>
             </w:r>
+            <w:r>
+              <w:rPr>
+                <w:b/>
+                <w:bCs/>
+              </w:rPr>
+              <w:t xml:space="preserve"> / comments</w:t>
+            </w:r>
           </w:p>
         </w:tc>
       </w:tr>
@@ -811,11 +654,9 @@
               <w:pStyle w:val="ListParagraph"/>
               <w:ind w:left="0"/>
             </w:pPr>
-            <w:proofErr w:type="spellStart"/>
-            <w:r>
-              <w:t>target_device</w:t>
-            </w:r>
-            <w:proofErr w:type="spellEnd"/>
+            <w:r>
+              <w:t xml:space="preserve">id </w:t>
+            </w:r>
           </w:p>
         </w:tc>
         <w:tc>
@@ -828,7 +669,7 @@
               <w:ind w:left="0"/>
             </w:pPr>
             <w:r>
-              <w:t>str</w:t>
+              <w:t>UUID</w:t>
             </w:r>
           </w:p>
         </w:tc>
@@ -842,15 +683,7 @@
               <w:ind w:left="0"/>
             </w:pPr>
             <w:r>
-              <w:t xml:space="preserve">name of the device the </w:t>
-            </w:r>
-            <w:proofErr w:type="spellStart"/>
-            <w:r>
-              <w:t>materialed</w:t>
-            </w:r>
-            <w:proofErr w:type="spellEnd"/>
-            <w:r>
-              <w:t xml:space="preserve"> is transferred to</w:t>
+              <w:t>Sub-task ID</w:t>
             </w:r>
           </w:p>
         </w:tc>
@@ -878,6 +711,254 @@
             </w:pPr>
             <w:proofErr w:type="spellStart"/>
             <w:r>
+              <w:t>method_data</w:t>
+            </w:r>
+            <w:proofErr w:type="spellEnd"/>
+          </w:p>
+        </w:tc>
+        <w:tc>
+          <w:tcPr>
+            <w:tcW w:w="885" w:type="dxa"/>
+          </w:tcPr>
+          <w:p>
+            <w:pPr>
+              <w:pStyle w:val="ListParagraph"/>
+              <w:ind w:left="0"/>
+            </w:pPr>
+            <w:proofErr w:type="spellStart"/>
+            <w:r>
+              <w:t>dict</w:t>
+            </w:r>
+            <w:proofErr w:type="spellEnd"/>
+          </w:p>
+        </w:tc>
+        <w:tc>
+          <w:tcPr>
+            <w:tcW w:w="3240" w:type="dxa"/>
+          </w:tcPr>
+          <w:p>
+            <w:pPr>
+              <w:pStyle w:val="ListParagraph"/>
+              <w:ind w:left="0"/>
+            </w:pPr>
+            <w:proofErr w:type="spellStart"/>
+            <w:r>
+              <w:t>json</w:t>
+            </w:r>
+            <w:proofErr w:type="spellEnd"/>
+            <w:r>
+              <w:t xml:space="preserve">-like object, usually </w:t>
+            </w:r>
+            <w:proofErr w:type="spellStart"/>
+            <w:r>
+              <w:t>dict</w:t>
+            </w:r>
+            <w:proofErr w:type="spellEnd"/>
+            <w:r>
+              <w:t xml:space="preserve">, that contains the methods that are submitted to the device for execution </w:t>
+            </w:r>
+          </w:p>
+        </w:tc>
+        <w:tc>
+          <w:tcPr>
+            <w:tcW w:w="2695" w:type="dxa"/>
+          </w:tcPr>
+          <w:p>
+            <w:pPr>
+              <w:pStyle w:val="ListParagraph"/>
+              <w:ind w:left="0"/>
+            </w:pPr>
+          </w:p>
+        </w:tc>
+      </w:tr>
+      <w:tr>
+        <w:tc>
+          <w:tcPr>
+            <w:tcW w:w="1810" w:type="dxa"/>
+          </w:tcPr>
+          <w:p>
+            <w:pPr>
+              <w:pStyle w:val="ListParagraph"/>
+              <w:ind w:left="0"/>
+            </w:pPr>
+            <w:r>
+              <w:t>device</w:t>
+            </w:r>
+          </w:p>
+        </w:tc>
+        <w:tc>
+          <w:tcPr>
+            <w:tcW w:w="885" w:type="dxa"/>
+          </w:tcPr>
+          <w:p>
+            <w:pPr>
+              <w:pStyle w:val="ListParagraph"/>
+              <w:ind w:left="0"/>
+            </w:pPr>
+            <w:r>
+              <w:t>str</w:t>
+            </w:r>
+          </w:p>
+        </w:tc>
+        <w:tc>
+          <w:tcPr>
+            <w:tcW w:w="3240" w:type="dxa"/>
+          </w:tcPr>
+          <w:p>
+            <w:pPr>
+              <w:pStyle w:val="ListParagraph"/>
+              <w:ind w:left="0"/>
+            </w:pPr>
+            <w:r>
+              <w:t>device name for the task</w:t>
+            </w:r>
+          </w:p>
+        </w:tc>
+        <w:tc>
+          <w:tcPr>
+            <w:tcW w:w="2695" w:type="dxa"/>
+          </w:tcPr>
+          <w:p>
+            <w:pPr>
+              <w:pStyle w:val="ListParagraph"/>
+              <w:ind w:left="0"/>
+            </w:pPr>
+          </w:p>
+        </w:tc>
+      </w:tr>
+      <w:tr>
+        <w:tc>
+          <w:tcPr>
+            <w:tcW w:w="1810" w:type="dxa"/>
+          </w:tcPr>
+          <w:p>
+            <w:pPr>
+              <w:pStyle w:val="ListParagraph"/>
+              <w:ind w:left="0"/>
+            </w:pPr>
+            <w:r>
+              <w:t>channel</w:t>
+            </w:r>
+          </w:p>
+        </w:tc>
+        <w:tc>
+          <w:tcPr>
+            <w:tcW w:w="885" w:type="dxa"/>
+          </w:tcPr>
+          <w:p>
+            <w:pPr>
+              <w:pStyle w:val="ListParagraph"/>
+              <w:ind w:left="0"/>
+            </w:pPr>
+            <w:r>
+              <w:t>int</w:t>
+            </w:r>
+          </w:p>
+        </w:tc>
+        <w:tc>
+          <w:tcPr>
+            <w:tcW w:w="3240" w:type="dxa"/>
+          </w:tcPr>
+          <w:p>
+            <w:pPr>
+              <w:pStyle w:val="ListParagraph"/>
+              <w:ind w:left="0"/>
+            </w:pPr>
+            <w:r>
+              <w:t>the channel to be used,  None for auto-select</w:t>
+            </w:r>
+          </w:p>
+        </w:tc>
+        <w:tc>
+          <w:tcPr>
+            <w:tcW w:w="2695" w:type="dxa"/>
+          </w:tcPr>
+          <w:p>
+            <w:pPr>
+              <w:pStyle w:val="ListParagraph"/>
+              <w:ind w:left="0"/>
+            </w:pPr>
+          </w:p>
+        </w:tc>
+      </w:tr>
+      <w:tr>
+        <w:tc>
+          <w:tcPr>
+            <w:tcW w:w="1810" w:type="dxa"/>
+          </w:tcPr>
+          <w:p>
+            <w:pPr>
+              <w:pStyle w:val="ListParagraph"/>
+              <w:ind w:left="0"/>
+            </w:pPr>
+            <w:proofErr w:type="spellStart"/>
+            <w:r>
+              <w:t>target_device</w:t>
+            </w:r>
+            <w:proofErr w:type="spellEnd"/>
+          </w:p>
+        </w:tc>
+        <w:tc>
+          <w:tcPr>
+            <w:tcW w:w="885" w:type="dxa"/>
+          </w:tcPr>
+          <w:p>
+            <w:pPr>
+              <w:pStyle w:val="ListParagraph"/>
+              <w:ind w:left="0"/>
+            </w:pPr>
+            <w:r>
+              <w:t>str</w:t>
+            </w:r>
+          </w:p>
+        </w:tc>
+        <w:tc>
+          <w:tcPr>
+            <w:tcW w:w="3240" w:type="dxa"/>
+          </w:tcPr>
+          <w:p>
+            <w:pPr>
+              <w:pStyle w:val="ListParagraph"/>
+              <w:ind w:left="0"/>
+            </w:pPr>
+            <w:r>
+              <w:t>name of the device the material</w:t>
+            </w:r>
+            <w:r>
+              <w:t xml:space="preserve"> </w:t>
+            </w:r>
+            <w:r>
+              <w:t>is transferred to</w:t>
+            </w:r>
+          </w:p>
+        </w:tc>
+        <w:tc>
+          <w:tcPr>
+            <w:tcW w:w="2695" w:type="dxa"/>
+          </w:tcPr>
+          <w:p>
+            <w:pPr>
+              <w:pStyle w:val="ListParagraph"/>
+              <w:ind w:left="0"/>
+            </w:pPr>
+            <w:r>
+              <w:t>Only for transfer tasks</w:t>
+            </w:r>
+          </w:p>
+        </w:tc>
+      </w:tr>
+      <w:tr>
+        <w:tc>
+          <w:tcPr>
+            <w:tcW w:w="1810" w:type="dxa"/>
+          </w:tcPr>
+          <w:p>
+            <w:pPr>
+              <w:pStyle w:val="ListParagraph"/>
+              <w:ind w:left="0"/>
+            </w:pPr>
+            <w:proofErr w:type="spellStart"/>
+            <w:r>
               <w:t>t</w:t>
             </w:r>
             <w:r>
@@ -911,6 +992,66 @@
             </w:pPr>
             <w:r>
               <w:t>channel on the target device to be used, auto-select if None.</w:t>
+            </w:r>
+          </w:p>
+        </w:tc>
+        <w:tc>
+          <w:tcPr>
+            <w:tcW w:w="2695" w:type="dxa"/>
+          </w:tcPr>
+          <w:p>
+            <w:pPr>
+              <w:pStyle w:val="ListParagraph"/>
+              <w:ind w:left="0"/>
+            </w:pPr>
+            <w:r>
+              <w:t>Only for transfer tasks</w:t>
+            </w:r>
+          </w:p>
+        </w:tc>
+      </w:tr>
+      <w:tr>
+        <w:tc>
+          <w:tcPr>
+            <w:tcW w:w="1810" w:type="dxa"/>
+          </w:tcPr>
+          <w:p>
+            <w:pPr>
+              <w:pStyle w:val="ListParagraph"/>
+              <w:ind w:left="0"/>
+            </w:pPr>
+            <w:r>
+              <w:t>md</w:t>
+            </w:r>
+          </w:p>
+        </w:tc>
+        <w:tc>
+          <w:tcPr>
+            <w:tcW w:w="885" w:type="dxa"/>
+          </w:tcPr>
+          <w:p>
+            <w:pPr>
+              <w:pStyle w:val="ListParagraph"/>
+              <w:ind w:left="0"/>
+            </w:pPr>
+            <w:proofErr w:type="spellStart"/>
+            <w:r>
+              <w:t>dict</w:t>
+            </w:r>
+            <w:proofErr w:type="spellEnd"/>
+          </w:p>
+        </w:tc>
+        <w:tc>
+          <w:tcPr>
+            <w:tcW w:w="3240" w:type="dxa"/>
+          </w:tcPr>
+          <w:p>
+            <w:pPr>
+              <w:pStyle w:val="ListParagraph"/>
+              <w:ind w:left="0"/>
+            </w:pPr>
+            <w:r>
+              <w:t>metadata that will be saved with the results</w:t>
             </w:r>
           </w:p>
         </w:tc>
@@ -940,7 +1081,10 @@
         <w:t>Optional</w:t>
       </w:r>
       <w:r>
-        <w:t xml:space="preserve"> parameters can be provided in the ‘task’ data field</w:t>
+        <w:t xml:space="preserve"> parameters can be provided </w:t>
+      </w:r>
+      <w:r>
+        <w:t>for every sub-task</w:t>
       </w:r>
       <w:r>
         <w:t>.</w:t>
@@ -1158,6 +1302,7 @@
             </w:pPr>
             <w:proofErr w:type="spellStart"/>
             <w:r>
+              <w:lastRenderedPageBreak/>
               <w:t>channel_mode</w:t>
             </w:r>
             <w:proofErr w:type="spellEnd"/>
@@ -1288,11 +1433,7 @@
               <w:ind w:left="0"/>
             </w:pPr>
             <w:r>
-              <w:t xml:space="preserve">HTML or other address to </w:t>
-            </w:r>
-            <w:r>
-              <w:lastRenderedPageBreak/>
-              <w:t>communicate with device</w:t>
+              <w:t>HTML or other address to communicate with device</w:t>
             </w:r>
           </w:p>
         </w:tc>
@@ -1657,7 +1798,13 @@
         <w:t xml:space="preserve">’ task type. The </w:t>
       </w:r>
       <w:r>
-        <w:t>‘task’</w:t>
+        <w:t>‘task</w:t>
+      </w:r>
+      <w:r>
+        <w:t>s</w:t>
+      </w:r>
+      <w:r>
+        <w:t>’</w:t>
       </w:r>
       <w:r>
         <w:t xml:space="preserve"> subfield </w:t>
@@ -1666,7 +1813,10 @@
         <w:t xml:space="preserve">may </w:t>
       </w:r>
       <w:r>
-        <w:t xml:space="preserve">contain the </w:t>
+        <w:t xml:space="preserve">contain </w:t>
+      </w:r>
+      <w:r>
+        <w:t xml:space="preserve">entries with </w:t>
       </w:r>
       <w:r>
         <w:t xml:space="preserve">additional </w:t>
@@ -1731,15 +1881,6 @@
         <w:t>number of channels in the device</w:t>
       </w:r>
     </w:p>
-    <w:p/>
-    <w:p>
-      <w:pPr>
-        <w:ind w:left="360"/>
-      </w:pPr>
-      <w:r>
-        <w:t>under ‘task’:</w:t>
-      </w:r>
-    </w:p>
     <w:p>
       <w:pPr>
         <w:pStyle w:val="ListParagraph"/>
@@ -1750,6 +1891,7 @@
       </w:pPr>
       <w:proofErr w:type="spellStart"/>
       <w:r>
+        <w:lastRenderedPageBreak/>
         <w:t>channel_mode</w:t>
       </w:r>
       <w:proofErr w:type="spellEnd"/>
@@ -1814,7 +1956,6 @@
         </w:numPr>
       </w:pPr>
       <w:r>
-        <w:lastRenderedPageBreak/>
         <w:t xml:space="preserve">…: </w:t>
       </w:r>
       <w:r>
@@ -2175,6 +2316,7 @@
         <w:pStyle w:val="Heading2"/>
       </w:pPr>
       <w:r>
+        <w:lastRenderedPageBreak/>
         <w:t>Example Usage</w:t>
       </w:r>
     </w:p>
@@ -2373,8 +2515,6 @@
       </w:r>
       <w:r>
         <w:tab/>
-      </w:r>
-      <w:r>
         <w:t>task to execute</w:t>
       </w:r>
     </w:p>
@@ -2383,13 +2523,7 @@
         <w:ind w:left="4320" w:hanging="4320"/>
       </w:pPr>
       <w:r>
-        <w:t>:return</w:t>
-      </w:r>
-      <w:r>
-        <w:t xml:space="preserve"> status</w:t>
-      </w:r>
-      <w:r>
-        <w:t xml:space="preserve">: </w:t>
+        <w:t xml:space="preserve">:return status: </w:t>
       </w:r>
       <w:r>
         <w:tab/>
@@ -2514,10 +2648,7 @@
       </w:r>
       <w:proofErr w:type="spellEnd"/>
       <w:r>
-        <w:t xml:space="preserve"> status)</w:t>
-      </w:r>
-      <w:r>
-        <w:t xml:space="preserve"> </w:t>
+        <w:t xml:space="preserve"> status) </w:t>
       </w:r>
       <w:r>
         <w:t>UP, BUSY, DOWN, INVALID, ERROR</w:t>
@@ -2581,10 +2712,7 @@
       </w:r>
       <w:proofErr w:type="spellEnd"/>
       <w:r>
-        <w:t xml:space="preserve"> status</w:t>
-      </w:r>
-      <w:r>
-        <w:t xml:space="preserve">, </w:t>
+        <w:t xml:space="preserve"> status, </w:t>
       </w:r>
       <w:proofErr w:type="spellStart"/>
       <w:r>
@@ -2689,6 +2817,7 @@
     </w:p>
     <w:p>
       <w:r>
+        <w:lastRenderedPageBreak/>
         <w:t xml:space="preserve">Submits a measurement task to a device. It is similar to the ‘prepare’ function and ensures that measurement data is read out after the task is completed. </w:t>
       </w:r>
     </w:p>
@@ -2752,7 +2881,6 @@
         <w:ind w:left="4320" w:hanging="4320"/>
       </w:pPr>
       <w:r>
-        <w:lastRenderedPageBreak/>
         <w:t>Submits a preparation task to the device,</w:t>
       </w:r>
       <w:r>

</xml_diff>

<commit_message>
Added route interference check for manual channel selection and non-sample-mixing devices.
</commit_message>
<xml_diff>
--- a/documentation/Autocontrol Flask Server Documentation.docx
+++ b/documentation/Autocontrol Flask Server Documentation.docx
@@ -1329,6 +1329,29 @@
               </w:rPr>
               <w:t>’: task id</w:t>
             </w:r>
+            <w:r>
+              <w:rPr>
+                <w:sz w:val="22"/>
+                <w:szCs w:val="22"/>
+              </w:rPr>
+              <w:t>, ‘</w:t>
+            </w:r>
+            <w:proofErr w:type="spellStart"/>
+            <w:r>
+              <w:rPr>
+                <w:sz w:val="22"/>
+                <w:szCs w:val="22"/>
+              </w:rPr>
+              <w:t>sample_number</w:t>
+            </w:r>
+            <w:proofErr w:type="spellEnd"/>
+            <w:r>
+              <w:rPr>
+                <w:sz w:val="22"/>
+                <w:szCs w:val="22"/>
+              </w:rPr>
+              <w:t>’: sample number</w:t>
+            </w:r>
           </w:p>
         </w:tc>
         <w:tc>
@@ -1768,7 +1791,7 @@
                 <w:sz w:val="22"/>
                 <w:szCs w:val="22"/>
               </w:rPr>
-              <w:t xml:space="preserve">’: if True server waits until all </w:t>
+              <w:t xml:space="preserve">’: </w:t>
             </w:r>
             <w:r>
               <w:rPr>
@@ -1776,7 +1799,7 @@
                 <w:szCs w:val="22"/>
               </w:rPr>
               <w:lastRenderedPageBreak/>
-              <w:t>tasks in the queue have been executed.</w:t>
+              <w:t>if True server waits until all tasks in the queue have been executed.</w:t>
             </w:r>
           </w:p>
         </w:tc>
@@ -6299,7 +6322,15 @@
         <w:tab/>
       </w:r>
       <w:r>
-        <w:t xml:space="preserve">(autocontrol status, </w:t>
+        <w:t>(</w:t>
+      </w:r>
+      <w:proofErr w:type="spellStart"/>
+      <w:r>
+        <w:t>autocontrol</w:t>
+      </w:r>
+      <w:proofErr w:type="spellEnd"/>
+      <w:r>
+        <w:t xml:space="preserve"> status, </w:t>
       </w:r>
       <w:proofErr w:type="spellStart"/>
       <w:r>

</xml_diff>

<commit_message>
first complete implementation of /task_resubmit and /task_cancel with active queue integration and material drop
</commit_message>
<xml_diff>
--- a/documentation/Autocontrol Flask Server Documentation.docx
+++ b/documentation/Autocontrol Flask Server Documentation.docx
@@ -1112,6 +1112,84 @@
               <w:t>’: the ID of the task to be cancelled</w:t>
             </w:r>
           </w:p>
+          <w:p>
+            <w:pPr>
+              <w:rPr>
+                <w:sz w:val="22"/>
+                <w:szCs w:val="22"/>
+              </w:rPr>
+            </w:pPr>
+            <w:r>
+              <w:rPr>
+                <w:sz w:val="22"/>
+                <w:szCs w:val="22"/>
+              </w:rPr>
+              <w:t>‘</w:t>
+            </w:r>
+            <w:proofErr w:type="spellStart"/>
+            <w:r>
+              <w:rPr>
+                <w:sz w:val="22"/>
+                <w:szCs w:val="22"/>
+              </w:rPr>
+              <w:t>include_active_queue</w:t>
+            </w:r>
+            <w:proofErr w:type="spellEnd"/>
+            <w:r>
+              <w:rPr>
+                <w:sz w:val="22"/>
+                <w:szCs w:val="22"/>
+              </w:rPr>
+              <w:t>’: bool, optional (default False), whether the task should be canceled if it is already in the active queue</w:t>
+            </w:r>
+          </w:p>
+          <w:p>
+            <w:pPr>
+              <w:rPr>
+                <w:sz w:val="22"/>
+                <w:szCs w:val="22"/>
+              </w:rPr>
+            </w:pPr>
+            <w:r>
+              <w:rPr>
+                <w:sz w:val="22"/>
+                <w:szCs w:val="22"/>
+              </w:rPr>
+              <w:t>‘</w:t>
+            </w:r>
+            <w:proofErr w:type="spellStart"/>
+            <w:r>
+              <w:rPr>
+                <w:sz w:val="22"/>
+                <w:szCs w:val="22"/>
+              </w:rPr>
+              <w:t>drop_material</w:t>
+            </w:r>
+            <w:proofErr w:type="spellEnd"/>
+            <w:r>
+              <w:rPr>
+                <w:sz w:val="22"/>
+                <w:szCs w:val="22"/>
+              </w:rPr>
+              <w:t xml:space="preserve">’: bool, optional (default False), whether </w:t>
+            </w:r>
+            <w:proofErr w:type="spellStart"/>
+            <w:r>
+              <w:rPr>
+                <w:sz w:val="22"/>
+                <w:szCs w:val="22"/>
+              </w:rPr>
+              <w:t>autocontrol</w:t>
+            </w:r>
+            <w:proofErr w:type="spellEnd"/>
+            <w:r>
+              <w:rPr>
+                <w:sz w:val="22"/>
+                <w:szCs w:val="22"/>
+              </w:rPr>
+              <w:t xml:space="preserve"> should forget about the material associated with the task</w:t>
+            </w:r>
+          </w:p>
         </w:tc>
         <w:tc>
           <w:tcPr>
@@ -1142,7 +1220,30 @@
                 <w:sz w:val="22"/>
                 <w:szCs w:val="22"/>
               </w:rPr>
-              <w:t>Cancels a tasks from the autocontrol priority queue</w:t>
+              <w:t xml:space="preserve">Cancels a tasks from the </w:t>
+            </w:r>
+            <w:proofErr w:type="spellStart"/>
+            <w:r>
+              <w:rPr>
+                <w:sz w:val="22"/>
+                <w:szCs w:val="22"/>
+              </w:rPr>
+              <w:t>autocontrol</w:t>
+            </w:r>
+            <w:proofErr w:type="spellEnd"/>
+            <w:r>
+              <w:rPr>
+                <w:sz w:val="22"/>
+                <w:szCs w:val="22"/>
+              </w:rPr>
+              <w:t xml:space="preserve"> priority queue</w:t>
+            </w:r>
+            <w:r>
+              <w:rPr>
+                <w:sz w:val="22"/>
+                <w:szCs w:val="22"/>
+              </w:rPr>
+              <w:t>, or optionally the active queue as well</w:t>
             </w:r>
           </w:p>
         </w:tc>
@@ -1597,7 +1698,15 @@
                 <w:sz w:val="22"/>
                 <w:szCs w:val="22"/>
               </w:rPr>
-              <w:t>Deletes all tasks from the queue and clears the channel occupancy of every device. It removes all sample number and ID information from autocontrol.</w:t>
+              <w:t xml:space="preserve">Deletes all tasks from the queue and clears the channel occupancy of every device. It removes </w:t>
+            </w:r>
+            <w:r>
+              <w:rPr>
+                <w:sz w:val="22"/>
+                <w:szCs w:val="22"/>
+              </w:rPr>
+              <w:lastRenderedPageBreak/>
+              <w:t>all sample number and ID information from autocontrol.</w:t>
             </w:r>
           </w:p>
         </w:tc>
@@ -1619,6 +1728,7 @@
                 <w:sz w:val="22"/>
                 <w:szCs w:val="22"/>
               </w:rPr>
+              <w:lastRenderedPageBreak/>
               <w:t>/restart</w:t>
             </w:r>
           </w:p>
@@ -1687,7 +1797,7 @@
                 <w:sz w:val="22"/>
                 <w:szCs w:val="22"/>
               </w:rPr>
-              <w:t>/resume</w:t>
+              <w:t>/resubmit</w:t>
             </w:r>
           </w:p>
         </w:tc>
@@ -1702,6 +1812,51 @@
                 <w:szCs w:val="22"/>
               </w:rPr>
             </w:pPr>
+            <w:r>
+              <w:rPr>
+                <w:sz w:val="22"/>
+                <w:szCs w:val="22"/>
+              </w:rPr>
+              <w:t>‘</w:t>
+            </w:r>
+            <w:proofErr w:type="spellStart"/>
+            <w:r>
+              <w:rPr>
+                <w:sz w:val="22"/>
+                <w:szCs w:val="22"/>
+              </w:rPr>
+              <w:t>task_id</w:t>
+            </w:r>
+            <w:proofErr w:type="spellEnd"/>
+            <w:r>
+              <w:rPr>
+                <w:sz w:val="22"/>
+                <w:szCs w:val="22"/>
+              </w:rPr>
+              <w:t>’: (str) the task ID of the task that is already in the queue</w:t>
+            </w:r>
+            <w:r>
+              <w:rPr>
+                <w:sz w:val="22"/>
+                <w:szCs w:val="22"/>
+              </w:rPr>
+              <w:t xml:space="preserve"> and needs to be resubmitted</w:t>
+            </w:r>
+          </w:p>
+          <w:p>
+            <w:pPr>
+              <w:rPr>
+                <w:sz w:val="22"/>
+                <w:szCs w:val="22"/>
+              </w:rPr>
+            </w:pPr>
+            <w:r>
+              <w:rPr>
+                <w:sz w:val="22"/>
+                <w:szCs w:val="22"/>
+              </w:rPr>
+              <w:t>‘task’: optional, a serialized task object to replace the original task</w:t>
+            </w:r>
           </w:p>
         </w:tc>
         <w:tc>
@@ -1715,6 +1870,54 @@
                 <w:szCs w:val="22"/>
               </w:rPr>
             </w:pPr>
+            <w:proofErr w:type="spellStart"/>
+            <w:r>
+              <w:rPr>
+                <w:sz w:val="22"/>
+                <w:szCs w:val="22"/>
+              </w:rPr>
+              <w:t>Dict</w:t>
+            </w:r>
+            <w:proofErr w:type="spellEnd"/>
+            <w:r>
+              <w:rPr>
+                <w:sz w:val="22"/>
+                <w:szCs w:val="22"/>
+              </w:rPr>
+              <w:t xml:space="preserve"> with keys: ‘response’: response message, ‘</w:t>
+            </w:r>
+            <w:proofErr w:type="spellStart"/>
+            <w:r>
+              <w:rPr>
+                <w:sz w:val="22"/>
+                <w:szCs w:val="22"/>
+              </w:rPr>
+              <w:t>task_id</w:t>
+            </w:r>
+            <w:proofErr w:type="spellEnd"/>
+            <w:r>
+              <w:rPr>
+                <w:sz w:val="22"/>
+                <w:szCs w:val="22"/>
+              </w:rPr>
+              <w:t>’: task id, ‘</w:t>
+            </w:r>
+            <w:proofErr w:type="spellStart"/>
+            <w:r>
+              <w:rPr>
+                <w:sz w:val="22"/>
+                <w:szCs w:val="22"/>
+              </w:rPr>
+              <w:t>sample_number</w:t>
+            </w:r>
+            <w:proofErr w:type="spellEnd"/>
+            <w:r>
+              <w:rPr>
+                <w:sz w:val="22"/>
+                <w:szCs w:val="22"/>
+              </w:rPr>
+              <w:t>’: sample number</w:t>
+            </w:r>
           </w:p>
         </w:tc>
         <w:tc>
@@ -1733,7 +1936,23 @@
                 <w:sz w:val="22"/>
                 <w:szCs w:val="22"/>
               </w:rPr>
-              <w:t>Resumes the scheduling queue after pausing.</w:t>
+              <w:t xml:space="preserve">Resubmits a tasks in either the priority or active queue. A new task object can be optionally provided, which can have a different task ID. The task priority of the resubmitted task is the same as the original one. </w:t>
+            </w:r>
+            <w:proofErr w:type="spellStart"/>
+            <w:r>
+              <w:rPr>
+                <w:sz w:val="22"/>
+                <w:szCs w:val="22"/>
+              </w:rPr>
+              <w:t>Autocontrol’s</w:t>
+            </w:r>
+            <w:proofErr w:type="spellEnd"/>
+            <w:r>
+              <w:rPr>
+                <w:sz w:val="22"/>
+                <w:szCs w:val="22"/>
+              </w:rPr>
+              <w:t xml:space="preserve"> memory on any material in the device network is not altered.</w:t>
             </w:r>
           </w:p>
         </w:tc>
@@ -1755,6 +1974,74 @@
                 <w:sz w:val="22"/>
                 <w:szCs w:val="22"/>
               </w:rPr>
+              <w:t>/resume</w:t>
+            </w:r>
+          </w:p>
+        </w:tc>
+        <w:tc>
+          <w:tcPr>
+            <w:tcW w:w="2874" w:type="dxa"/>
+          </w:tcPr>
+          <w:p>
+            <w:pPr>
+              <w:rPr>
+                <w:sz w:val="22"/>
+                <w:szCs w:val="22"/>
+              </w:rPr>
+            </w:pPr>
+          </w:p>
+        </w:tc>
+        <w:tc>
+          <w:tcPr>
+            <w:tcW w:w="2250" w:type="dxa"/>
+          </w:tcPr>
+          <w:p>
+            <w:pPr>
+              <w:rPr>
+                <w:sz w:val="22"/>
+                <w:szCs w:val="22"/>
+              </w:rPr>
+            </w:pPr>
+          </w:p>
+        </w:tc>
+        <w:tc>
+          <w:tcPr>
+            <w:tcW w:w="0" w:type="auto"/>
+          </w:tcPr>
+          <w:p>
+            <w:pPr>
+              <w:rPr>
+                <w:sz w:val="22"/>
+                <w:szCs w:val="22"/>
+              </w:rPr>
+            </w:pPr>
+            <w:r>
+              <w:rPr>
+                <w:sz w:val="22"/>
+                <w:szCs w:val="22"/>
+              </w:rPr>
+              <w:t>Resumes the scheduling queue after pausing.</w:t>
+            </w:r>
+          </w:p>
+        </w:tc>
+      </w:tr>
+      <w:tr>
+        <w:tc>
+          <w:tcPr>
+            <w:tcW w:w="0" w:type="auto"/>
+          </w:tcPr>
+          <w:p>
+            <w:pPr>
+              <w:rPr>
+                <w:sz w:val="22"/>
+                <w:szCs w:val="22"/>
+              </w:rPr>
+            </w:pPr>
+            <w:r>
+              <w:rPr>
+                <w:sz w:val="22"/>
+                <w:szCs w:val="22"/>
+              </w:rPr>
               <w:t>/shutdown</w:t>
             </w:r>
           </w:p>
@@ -1791,15 +2078,7 @@
                 <w:sz w:val="22"/>
                 <w:szCs w:val="22"/>
               </w:rPr>
-              <w:t xml:space="preserve">’: </w:t>
-            </w:r>
-            <w:r>
-              <w:rPr>
-                <w:sz w:val="22"/>
-                <w:szCs w:val="22"/>
-              </w:rPr>
-              <w:lastRenderedPageBreak/>
-              <w:t>if True server waits until all tasks in the queue have been executed.</w:t>
+              <w:t>’: if True server waits until all tasks in the queue have been executed.</w:t>
             </w:r>
           </w:p>
         </w:tc>
@@ -2496,6 +2775,7 @@
                 <w:sz w:val="22"/>
                 <w:szCs w:val="22"/>
               </w:rPr>
+              <w:lastRenderedPageBreak/>
               <w:t>priority</w:t>
             </w:r>
           </w:p>
@@ -2892,7 +3172,6 @@
                 <w:sz w:val="22"/>
                 <w:szCs w:val="22"/>
               </w:rPr>
-              <w:lastRenderedPageBreak/>
               <w:t>tasks</w:t>
             </w:r>
           </w:p>
@@ -3894,7 +4173,15 @@
                 <w:sz w:val="22"/>
                 <w:szCs w:val="22"/>
               </w:rPr>
-              <w:t xml:space="preserve">. An empty </w:t>
+              <w:t xml:space="preserve">. </w:t>
+            </w:r>
+            <w:r>
+              <w:rPr>
+                <w:sz w:val="22"/>
+                <w:szCs w:val="22"/>
+              </w:rPr>
+              <w:lastRenderedPageBreak/>
+              <w:t xml:space="preserve">An empty </w:t>
             </w:r>
             <w:proofErr w:type="spellStart"/>
             <w:r>
@@ -4557,7 +4844,6 @@
                 <w:sz w:val="22"/>
                 <w:szCs w:val="22"/>
               </w:rPr>
-              <w:lastRenderedPageBreak/>
               <w:t>device_type</w:t>
             </w:r>
             <w:proofErr w:type="spellEnd"/>
@@ -5392,6 +5678,7 @@
       </w:pPr>
       <w:bookmarkStart w:id="7" w:name="_Toc181083685"/>
       <w:r>
+        <w:lastRenderedPageBreak/>
         <w:t>Task Type Specifics</w:t>
       </w:r>
       <w:bookmarkEnd w:id="7"/>
@@ -5641,7 +5928,6 @@
         <w:pStyle w:val="Heading4"/>
       </w:pPr>
       <w:r>
-        <w:lastRenderedPageBreak/>
         <w:t>prepare</w:t>
       </w:r>
     </w:p>
@@ -5861,6 +6147,7 @@
       </w:pPr>
       <w:proofErr w:type="spellStart"/>
       <w:r>
+        <w:lastRenderedPageBreak/>
         <w:t>no_channel</w:t>
       </w:r>
       <w:proofErr w:type="spellEnd"/>
@@ -6285,6 +6572,7 @@
           <w:b/>
           <w:bCs/>
         </w:rPr>
+        <w:lastRenderedPageBreak/>
         <w:t>read</w:t>
       </w:r>
     </w:p>
@@ -6490,7 +6778,6 @@
         <w:ind w:left="4320" w:hanging="4320"/>
       </w:pPr>
       <w:r>
-        <w:lastRenderedPageBreak/>
         <w:t>Submits a preparation task to the device,</w:t>
       </w:r>
       <w:r>
@@ -6746,8 +7033,8 @@
 
 <file path=word/commentsExtended.xml><?xml version="1.0" encoding="utf-8"?>
 <w15:commentsEx xmlns:wpc="http://schemas.microsoft.com/office/word/2010/wordprocessingCanvas" xmlns:cx="http://schemas.microsoft.com/office/drawing/2014/chartex" xmlns:cx1="http://schemas.microsoft.com/office/drawing/2015/9/8/chartex" xmlns:cx2="http://schemas.microsoft.com/office/drawing/2015/10/21/chartex" xmlns:cx3="http://schemas.microsoft.com/office/drawing/2016/5/9/chartex" xmlns:cx4="http://schemas.microsoft.com/office/drawing/2016/5/10/chartex" xmlns:cx5="http://schemas.microsoft.com/office/drawing/2016/5/11/chartex" xmlns:cx6="http://schemas.microsoft.com/office/drawing/2016/5/12/chartex" xmlns:cx7="http://schemas.microsoft.com/office/drawing/2016/5/13/chartex" xmlns:cx8="http://schemas.microsoft.com/office/drawing/2016/5/14/chartex" xmlns:mc="http://schemas.openxmlformats.org/markup-compatibility/2006" xmlns:aink="http://schemas.microsoft.com/office/drawing/2016/ink" xmlns:am3d="http://schemas.microsoft.com/office/drawing/2017/model3d" xmlns:o="urn:schemas-microsoft-com:office:office" xmlns:oel="http://schemas.microsoft.com/office/2019/extlst" xmlns:r="http://schemas.openxmlformats.org/officeDocument/2006/relationships" xmlns:m="http://schemas.openxmlformats.org/officeDocument/2006/math" xmlns:v="urn:schemas-microsoft-com:vml" xmlns:wp14="http://schemas.microsoft.com/office/word/2010/wordprocessingDrawing" xmlns:wp="http://schemas.openxmlformats.org/drawingml/2006/wordprocessingDrawing" xmlns:w10="urn:schemas-microsoft-com:office:word" xmlns:w="http://schemas.openxmlformats.org/wordprocessingml/2006/main" xmlns:w14="http://schemas.microsoft.com/office/word/2010/wordml" xmlns:w15="http://schemas.microsoft.com/office/word/2012/wordml" xmlns:w16cex="http://schemas.microsoft.com/office/word/2018/wordml/cex" xmlns:w16cid="http://schemas.microsoft.com/office/word/2016/wordml/cid" xmlns:w16="http://schemas.microsoft.com/office/word/2018/wordml" xmlns:w16du="http://schemas.microsoft.com/office/word/2023/wordml/word16du" xmlns:w16sdtdh="http://schemas.microsoft.com/office/word/2020/wordml/sdtdatahash" xmlns:w16se="http://schemas.microsoft.com/office/word/2015/wordml/symex" xmlns:wpg="http://schemas.microsoft.com/office/word/2010/wordprocessingGroup" xmlns:wpi="http://schemas.microsoft.com/office/word/2010/wordprocessingInk" xmlns:wne="http://schemas.microsoft.com/office/word/2006/wordml" xmlns:wps="http://schemas.microsoft.com/office/word/2010/wordprocessingShape" mc:Ignorable="w14 w15 w16se w16cid w16 w16cex w16sdtdh w16du wp14">
-  <w15:commentEx w15:paraId="20CC4226" w15:done="0"/>
-  <w15:commentEx w15:paraId="69A42629" w15:done="0"/>
+  <w15:commentEx w15:paraId="20CC4226" w15:done="1"/>
+  <w15:commentEx w15:paraId="69A42629" w15:done="1"/>
 </w15:commentsEx>
 </file>
 

</xml_diff>